<commit_message>
added summary for 2 new reports
</commit_message>
<xml_diff>
--- a/Summary.docx
+++ b/Summary.docx
@@ -1,6 +1,6 @@
 
 <file path=word/document.xml><?xml version="1.0" encoding="utf-8"?>
-<w:document xmlns:wpc="http://schemas.microsoft.com/office/word/2010/wordprocessingCanvas" xmlns:cx="http://schemas.microsoft.com/office/drawing/2014/chartex" xmlns:cx1="http://schemas.microsoft.com/office/drawing/2015/9/8/chartex" xmlns:cx2="http://schemas.microsoft.com/office/drawing/2015/10/21/chartex" xmlns:cx3="http://schemas.microsoft.com/office/drawing/2016/5/9/chartex" xmlns:cx4="http://schemas.microsoft.com/office/drawing/2016/5/10/chartex" xmlns:cx5="http://schemas.microsoft.com/office/drawing/2016/5/11/chartex" xmlns:cx6="http://schemas.microsoft.com/office/drawing/2016/5/12/chartex" xmlns:cx7="http://schemas.microsoft.com/office/drawing/2016/5/13/chartex" xmlns:cx8="http://schemas.microsoft.com/office/drawing/2016/5/14/chartex" xmlns:mc="http://schemas.openxmlformats.org/markup-compatibility/2006" xmlns:aink="http://schemas.microsoft.com/office/drawing/2016/ink" xmlns:am3d="http://schemas.microsoft.com/office/drawing/2017/model3d" xmlns:o="urn:schemas-microsoft-com:office:office" xmlns:r="http://schemas.openxmlformats.org/officeDocument/2006/relationships" xmlns:m="http://schemas.openxmlformats.org/officeDocument/2006/math" xmlns:v="urn:schemas-microsoft-com:vml" xmlns:wp14="http://schemas.microsoft.com/office/word/2010/wordprocessingDrawing" xmlns:wp="http://schemas.openxmlformats.org/drawingml/2006/wordprocessingDrawing" xmlns:w10="urn:schemas-microsoft-com:office:word" xmlns:w="http://schemas.openxmlformats.org/wordprocessingml/2006/main" xmlns:w14="http://schemas.microsoft.com/office/word/2010/wordml" xmlns:w15="http://schemas.microsoft.com/office/word/2012/wordml" xmlns:w16cex="http://schemas.microsoft.com/office/word/2018/wordml/cex" xmlns:w16cid="http://schemas.microsoft.com/office/word/2016/wordml/cid" xmlns:w16="http://schemas.microsoft.com/office/word/2018/wordml" xmlns:w16sdtdh="http://schemas.microsoft.com/office/word/2020/wordml/sdtdatahash" xmlns:w16se="http://schemas.microsoft.com/office/word/2015/wordml/symex" xmlns:wpg="http://schemas.microsoft.com/office/word/2010/wordprocessingGroup" xmlns:wpi="http://schemas.microsoft.com/office/word/2010/wordprocessingInk" xmlns:wne="http://schemas.microsoft.com/office/word/2006/wordml" xmlns:wps="http://schemas.microsoft.com/office/word/2010/wordprocessingShape" mc:Ignorable="w14 w15 w16se w16cid w16 w16cex w16sdtdh wp14">
+<w:document xmlns:wpc="http://schemas.microsoft.com/office/word/2010/wordprocessingCanvas" xmlns:cx="http://schemas.microsoft.com/office/drawing/2014/chartex" xmlns:cx1="http://schemas.microsoft.com/office/drawing/2015/9/8/chartex" xmlns:cx2="http://schemas.microsoft.com/office/drawing/2015/10/21/chartex" xmlns:cx3="http://schemas.microsoft.com/office/drawing/2016/5/9/chartex" xmlns:cx4="http://schemas.microsoft.com/office/drawing/2016/5/10/chartex" xmlns:cx5="http://schemas.microsoft.com/office/drawing/2016/5/11/chartex" xmlns:cx6="http://schemas.microsoft.com/office/drawing/2016/5/12/chartex" xmlns:cx7="http://schemas.microsoft.com/office/drawing/2016/5/13/chartex" xmlns:cx8="http://schemas.microsoft.com/office/drawing/2016/5/14/chartex" xmlns:mc="http://schemas.openxmlformats.org/markup-compatibility/2006" xmlns:aink="http://schemas.microsoft.com/office/drawing/2016/ink" xmlns:am3d="http://schemas.microsoft.com/office/drawing/2017/model3d" xmlns:o="urn:schemas-microsoft-com:office:office" xmlns:oel="http://schemas.microsoft.com/office/2019/extlst" xmlns:r="http://schemas.openxmlformats.org/officeDocument/2006/relationships" xmlns:m="http://schemas.openxmlformats.org/officeDocument/2006/math" xmlns:v="urn:schemas-microsoft-com:vml" xmlns:wp14="http://schemas.microsoft.com/office/word/2010/wordprocessingDrawing" xmlns:wp="http://schemas.openxmlformats.org/drawingml/2006/wordprocessingDrawing" xmlns:w10="urn:schemas-microsoft-com:office:word" xmlns:w="http://schemas.openxmlformats.org/wordprocessingml/2006/main" xmlns:w14="http://schemas.microsoft.com/office/word/2010/wordml" xmlns:w15="http://schemas.microsoft.com/office/word/2012/wordml" xmlns:w16cex="http://schemas.microsoft.com/office/word/2018/wordml/cex" xmlns:w16cid="http://schemas.microsoft.com/office/word/2016/wordml/cid" xmlns:w16="http://schemas.microsoft.com/office/word/2018/wordml" xmlns:w16sdtdh="http://schemas.microsoft.com/office/word/2020/wordml/sdtdatahash" xmlns:w16se="http://schemas.microsoft.com/office/word/2015/wordml/symex" xmlns:wpg="http://schemas.microsoft.com/office/word/2010/wordprocessingGroup" xmlns:wpi="http://schemas.microsoft.com/office/word/2010/wordprocessingInk" xmlns:wne="http://schemas.microsoft.com/office/word/2006/wordml" xmlns:wps="http://schemas.microsoft.com/office/word/2010/wordprocessingShape" mc:Ignorable="w14 w15 w16se w16cid w16 w16cex w16sdtdh wp14">
   <w:body>
     <w:p>
       <w:pPr>
@@ -418,21 +418,13 @@
           <w:szCs w:val="24"/>
           <w:lang w:val="en-US"/>
         </w:rPr>
-        <w:t>.</w:t>
-      </w:r>
-      <w:r>
-        <w:rPr>
-          <w:rFonts w:ascii="Times New Roman" w:hAnsi="Times New Roman" w:cs="Times New Roman"/>
-          <w:sz w:val="24"/>
-          <w:szCs w:val="24"/>
-          <w:lang w:val="en-US"/>
-        </w:rPr>
-        <w:t xml:space="preserve"> (</w:t>
+        <w:t>. (</w:t>
       </w:r>
       <w:hyperlink r:id="rId5" w:history="1">
         <w:r>
           <w:rPr>
             <w:rStyle w:val="Hyperlink"/>
+            <w:rFonts w:ascii="Times New Roman" w:hAnsi="Times New Roman" w:cs="Times New Roman"/>
           </w:rPr>
           <w:t>google-coral/project-</w:t>
         </w:r>
@@ -440,6 +432,7 @@
         <w:r>
           <w:rPr>
             <w:rStyle w:val="Hyperlink"/>
+            <w:rFonts w:ascii="Times New Roman" w:hAnsi="Times New Roman" w:cs="Times New Roman"/>
           </w:rPr>
           <w:t>posenet</w:t>
         </w:r>
@@ -447,6 +440,7 @@
         <w:r>
           <w:rPr>
             <w:rStyle w:val="Hyperlink"/>
+            <w:rFonts w:ascii="Times New Roman" w:hAnsi="Times New Roman" w:cs="Times New Roman"/>
           </w:rPr>
           <w:t xml:space="preserve">: Human Pose Detection on </w:t>
         </w:r>
@@ -454,6 +448,7 @@
         <w:r>
           <w:rPr>
             <w:rStyle w:val="Hyperlink"/>
+            <w:rFonts w:ascii="Times New Roman" w:hAnsi="Times New Roman" w:cs="Times New Roman"/>
           </w:rPr>
           <w:t>EdgeTPU</w:t>
         </w:r>
@@ -461,6 +456,7 @@
         <w:r>
           <w:rPr>
             <w:rStyle w:val="Hyperlink"/>
+            <w:rFonts w:ascii="Times New Roman" w:hAnsi="Times New Roman" w:cs="Times New Roman"/>
           </w:rPr>
           <w:t xml:space="preserve"> (github.com)</w:t>
         </w:r>
@@ -517,43 +513,7 @@
           <w:szCs w:val="24"/>
           <w:lang w:val="en-US"/>
         </w:rPr>
-        <w:t xml:space="preserve"> repository, one that read in images at 641 </w:t>
-      </w:r>
-      <w:r>
-        <w:rPr>
-          <w:rFonts w:ascii="Times New Roman" w:hAnsi="Times New Roman" w:cs="Times New Roman"/>
-          <w:sz w:val="24"/>
-          <w:szCs w:val="24"/>
-          <w:lang w:val="en-US"/>
-        </w:rPr>
-        <w:t>x</w:t>
-      </w:r>
-      <w:r>
-        <w:rPr>
-          <w:rFonts w:ascii="Times New Roman" w:hAnsi="Times New Roman" w:cs="Times New Roman"/>
-          <w:sz w:val="24"/>
-          <w:szCs w:val="24"/>
-          <w:lang w:val="en-US"/>
-        </w:rPr>
-        <w:t xml:space="preserve"> 481 and another at 1281 </w:t>
-      </w:r>
-      <w:r>
-        <w:rPr>
-          <w:rFonts w:ascii="Times New Roman" w:hAnsi="Times New Roman" w:cs="Times New Roman"/>
-          <w:sz w:val="24"/>
-          <w:szCs w:val="24"/>
-          <w:lang w:val="en-US"/>
-        </w:rPr>
-        <w:t xml:space="preserve">x </w:t>
-      </w:r>
-      <w:r>
-        <w:rPr>
-          <w:rFonts w:ascii="Times New Roman" w:hAnsi="Times New Roman" w:cs="Times New Roman"/>
-          <w:sz w:val="24"/>
-          <w:szCs w:val="24"/>
-          <w:lang w:val="en-US"/>
-        </w:rPr>
-        <w:t>781. Running the lower resolution model indicated an approximate 30 frames per second (FPS) limitation on the Coral development board. The higher resolution model saw an expectedly lower performance of around 20 FPS.</w:t>
+        <w:t xml:space="preserve"> repository, one that read in images at 641 x 481 and another at 1281 x 781. Running the lower resolution model indicated an approximate 30 frames per second (FPS) limitation on the Coral development board. The higher resolution model saw an expectedly lower performance of around 20 FPS.</w:t>
       </w:r>
     </w:p>
     <w:p>
@@ -2171,7 +2131,6 @@
         <w:t xml:space="preserve">Uses </w:t>
       </w:r>
       <w:proofErr w:type="spellStart"/>
-      <w:proofErr w:type="gramStart"/>
       <w:r>
         <w:rPr>
           <w:rFonts w:ascii="Times New Roman" w:hAnsi="Times New Roman" w:cs="Times New Roman"/>
@@ -2191,7 +2150,6 @@
         </w:rPr>
         <w:t>(</w:t>
       </w:r>
-      <w:proofErr w:type="gramEnd"/>
       <w:r>
         <w:rPr>
           <w:rFonts w:ascii="Times New Roman" w:hAnsi="Times New Roman" w:cs="Times New Roman"/>
@@ -2697,27 +2655,7 @@
           <w:szCs w:val="24"/>
           <w:lang w:val="en-US"/>
         </w:rPr>
-        <w:t xml:space="preserve">Motion blur, ambiguity between the poses and </w:t>
-      </w:r>
-      <w:proofErr w:type="gramStart"/>
-      <w:r>
-        <w:rPr>
-          <w:rFonts w:ascii="Times New Roman" w:hAnsi="Times New Roman" w:cs="Times New Roman"/>
-          <w:sz w:val="24"/>
-          <w:szCs w:val="24"/>
-          <w:lang w:val="en-US"/>
-        </w:rPr>
-        <w:t>loose fitting</w:t>
-      </w:r>
-      <w:proofErr w:type="gramEnd"/>
-      <w:r>
-        <w:rPr>
-          <w:rFonts w:ascii="Times New Roman" w:hAnsi="Times New Roman" w:cs="Times New Roman"/>
-          <w:sz w:val="24"/>
-          <w:szCs w:val="24"/>
-          <w:lang w:val="en-US"/>
-        </w:rPr>
-        <w:t xml:space="preserve"> clothing can cause misdetections </w:t>
+        <w:t xml:space="preserve">Motion blur, ambiguity between the poses and loose fitting clothing can cause misdetections </w:t>
       </w:r>
     </w:p>
     <w:p>
@@ -2839,6 +2777,1795 @@
           <w:lang w:val="en-SE"/>
         </w:rPr>
       </w:pPr>
+    </w:p>
+    <w:p>
+      <w:pPr>
+        <w:rPr>
+          <w:rFonts w:ascii="Times New Roman" w:hAnsi="Times New Roman" w:cs="Times New Roman"/>
+          <w:b/>
+          <w:bCs/>
+          <w:sz w:val="24"/>
+          <w:szCs w:val="24"/>
+          <w:lang w:val="en-SE"/>
+        </w:rPr>
+      </w:pPr>
+      <w:r>
+        <w:rPr>
+          <w:rFonts w:ascii="Times New Roman" w:hAnsi="Times New Roman" w:cs="Times New Roman"/>
+          <w:b/>
+          <w:bCs/>
+          <w:sz w:val="24"/>
+          <w:szCs w:val="24"/>
+          <w:lang w:val="en-US"/>
+        </w:rPr>
+        <w:t xml:space="preserve">6. </w:t>
+      </w:r>
+      <w:r>
+        <w:rPr>
+          <w:rFonts w:ascii="Times New Roman" w:hAnsi="Times New Roman" w:cs="Times New Roman"/>
+          <w:b/>
+          <w:bCs/>
+          <w:sz w:val="24"/>
+          <w:szCs w:val="24"/>
+          <w:lang w:val="en-SE"/>
+        </w:rPr>
+        <w:t>Golf video tracking based on recognition</w:t>
+      </w:r>
+      <w:r>
+        <w:rPr>
+          <w:rFonts w:ascii="Times New Roman" w:hAnsi="Times New Roman" w:cs="Times New Roman"/>
+          <w:b/>
+          <w:bCs/>
+          <w:sz w:val="24"/>
+          <w:szCs w:val="24"/>
+          <w:lang w:val="en-US"/>
+        </w:rPr>
+        <w:t xml:space="preserve"> </w:t>
+      </w:r>
+      <w:r>
+        <w:rPr>
+          <w:rFonts w:ascii="Times New Roman" w:hAnsi="Times New Roman" w:cs="Times New Roman"/>
+          <w:b/>
+          <w:bCs/>
+          <w:sz w:val="24"/>
+          <w:szCs w:val="24"/>
+          <w:lang w:val="en-SE"/>
+        </w:rPr>
+        <w:t>with HOG and spatial–temporal vector</w:t>
+      </w:r>
+    </w:p>
+    <w:p>
+      <w:pPr>
+        <w:rPr>
+          <w:rFonts w:ascii="Times New Roman" w:hAnsi="Times New Roman" w:cs="Times New Roman"/>
+          <w:sz w:val="24"/>
+          <w:szCs w:val="24"/>
+          <w:lang w:val="en-US"/>
+        </w:rPr>
+      </w:pPr>
+      <w:r>
+        <w:rPr>
+          <w:rFonts w:ascii="Times New Roman" w:hAnsi="Times New Roman" w:cs="Times New Roman"/>
+          <w:sz w:val="24"/>
+          <w:szCs w:val="24"/>
+          <w:lang w:val="en-US"/>
+        </w:rPr>
+        <w:t xml:space="preserve">Tracking framework based on object recognition that </w:t>
+      </w:r>
+      <w:r>
+        <w:rPr>
+          <w:rFonts w:ascii="Times New Roman" w:hAnsi="Times New Roman" w:cs="Times New Roman"/>
+          <w:sz w:val="24"/>
+          <w:szCs w:val="24"/>
+          <w:lang w:val="en-US"/>
+        </w:rPr>
+        <w:t>uses ML</w:t>
+      </w:r>
+      <w:r>
+        <w:rPr>
+          <w:rFonts w:ascii="Times New Roman" w:hAnsi="Times New Roman" w:cs="Times New Roman"/>
+          <w:sz w:val="24"/>
+          <w:szCs w:val="24"/>
+          <w:lang w:val="en-US"/>
+        </w:rPr>
+        <w:t xml:space="preserve"> with histogram of oriented </w:t>
+      </w:r>
+      <w:r>
+        <w:rPr>
+          <w:rFonts w:ascii="Times New Roman" w:hAnsi="Times New Roman" w:cs="Times New Roman"/>
+          <w:sz w:val="24"/>
+          <w:szCs w:val="24"/>
+          <w:lang w:val="en-US"/>
+        </w:rPr>
+        <w:t>gradients (</w:t>
+      </w:r>
+      <w:r>
+        <w:rPr>
+          <w:rFonts w:ascii="Times New Roman" w:hAnsi="Times New Roman" w:cs="Times New Roman"/>
+          <w:sz w:val="24"/>
+          <w:szCs w:val="24"/>
+          <w:lang w:val="en-US"/>
+        </w:rPr>
+        <w:t xml:space="preserve">HOGs) and spatial-temporal vector. </w:t>
+      </w:r>
+    </w:p>
+    <w:p>
+      <w:pPr>
+        <w:rPr>
+          <w:rFonts w:ascii="Times New Roman" w:hAnsi="Times New Roman" w:cs="Times New Roman"/>
+          <w:sz w:val="24"/>
+          <w:szCs w:val="24"/>
+          <w:lang w:val="en-US"/>
+        </w:rPr>
+      </w:pPr>
+      <w:r>
+        <w:rPr>
+          <w:rFonts w:ascii="Times New Roman" w:hAnsi="Times New Roman" w:cs="Times New Roman"/>
+          <w:sz w:val="24"/>
+          <w:szCs w:val="24"/>
+          <w:lang w:val="en-US"/>
+        </w:rPr>
+        <w:t>Image quality is limited by these factors:</w:t>
+      </w:r>
+    </w:p>
+    <w:p>
+      <w:pPr>
+        <w:pStyle w:val="ListParagraph"/>
+        <w:numPr>
+          <w:ilvl w:val="0"/>
+          <w:numId w:val="7"/>
+        </w:numPr>
+        <w:rPr>
+          <w:rFonts w:ascii="Times New Roman" w:hAnsi="Times New Roman" w:cs="Times New Roman"/>
+          <w:sz w:val="24"/>
+          <w:szCs w:val="24"/>
+          <w:lang w:val="en-US"/>
+        </w:rPr>
+      </w:pPr>
+      <w:r>
+        <w:rPr>
+          <w:rFonts w:ascii="Times New Roman" w:hAnsi="Times New Roman" w:cs="Times New Roman"/>
+          <w:sz w:val="24"/>
+          <w:szCs w:val="24"/>
+          <w:lang w:val="en-US"/>
+        </w:rPr>
+        <w:t>Hand and club are very small/ lack details</w:t>
+      </w:r>
+    </w:p>
+    <w:p>
+      <w:pPr>
+        <w:pStyle w:val="ListParagraph"/>
+        <w:numPr>
+          <w:ilvl w:val="0"/>
+          <w:numId w:val="7"/>
+        </w:numPr>
+        <w:rPr>
+          <w:rFonts w:ascii="Times New Roman" w:hAnsi="Times New Roman" w:cs="Times New Roman"/>
+          <w:sz w:val="24"/>
+          <w:szCs w:val="24"/>
+          <w:lang w:val="en-US"/>
+        </w:rPr>
+      </w:pPr>
+      <w:r>
+        <w:rPr>
+          <w:rFonts w:ascii="Times New Roman" w:hAnsi="Times New Roman" w:cs="Times New Roman"/>
+          <w:sz w:val="24"/>
+          <w:szCs w:val="24"/>
+          <w:lang w:val="en-US"/>
+        </w:rPr>
+        <w:t>Blurry captures for fast swings</w:t>
+      </w:r>
+    </w:p>
+    <w:p>
+      <w:pPr>
+        <w:pStyle w:val="ListParagraph"/>
+        <w:numPr>
+          <w:ilvl w:val="0"/>
+          <w:numId w:val="7"/>
+        </w:numPr>
+        <w:rPr>
+          <w:rFonts w:ascii="Times New Roman" w:hAnsi="Times New Roman" w:cs="Times New Roman"/>
+          <w:sz w:val="24"/>
+          <w:szCs w:val="24"/>
+          <w:lang w:val="en-US"/>
+        </w:rPr>
+      </w:pPr>
+      <w:r>
+        <w:rPr>
+          <w:rFonts w:ascii="Times New Roman" w:hAnsi="Times New Roman" w:cs="Times New Roman"/>
+          <w:sz w:val="24"/>
+          <w:szCs w:val="24"/>
+          <w:lang w:val="en-US"/>
+        </w:rPr>
+        <w:t xml:space="preserve">Bad camera quality </w:t>
+      </w:r>
+    </w:p>
+    <w:p>
+      <w:pPr>
+        <w:rPr>
+          <w:rFonts w:ascii="Times New Roman" w:hAnsi="Times New Roman" w:cs="Times New Roman"/>
+          <w:b/>
+          <w:bCs/>
+          <w:sz w:val="24"/>
+          <w:szCs w:val="24"/>
+          <w:lang w:val="en-US"/>
+        </w:rPr>
+      </w:pPr>
+      <w:r>
+        <w:rPr>
+          <w:rFonts w:ascii="Times New Roman" w:hAnsi="Times New Roman" w:cs="Times New Roman"/>
+          <w:b/>
+          <w:bCs/>
+          <w:sz w:val="24"/>
+          <w:szCs w:val="24"/>
+          <w:lang w:val="en-US"/>
+        </w:rPr>
+        <w:t>3 steps:</w:t>
+      </w:r>
+    </w:p>
+    <w:p>
+      <w:pPr>
+        <w:pStyle w:val="ListParagraph"/>
+        <w:numPr>
+          <w:ilvl w:val="0"/>
+          <w:numId w:val="8"/>
+        </w:numPr>
+        <w:rPr>
+          <w:rFonts w:ascii="Times New Roman" w:hAnsi="Times New Roman" w:cs="Times New Roman"/>
+          <w:sz w:val="24"/>
+          <w:szCs w:val="24"/>
+          <w:lang w:val="en-US"/>
+        </w:rPr>
+      </w:pPr>
+      <w:r>
+        <w:rPr>
+          <w:rFonts w:ascii="Times New Roman" w:hAnsi="Times New Roman" w:cs="Times New Roman"/>
+          <w:sz w:val="24"/>
+          <w:szCs w:val="24"/>
+          <w:lang w:val="en-US"/>
+        </w:rPr>
+        <w:t>Initialization</w:t>
+      </w:r>
+    </w:p>
+    <w:p>
+      <w:pPr>
+        <w:pStyle w:val="ListParagraph"/>
+        <w:numPr>
+          <w:ilvl w:val="0"/>
+          <w:numId w:val="8"/>
+        </w:numPr>
+        <w:rPr>
+          <w:rFonts w:ascii="Times New Roman" w:hAnsi="Times New Roman" w:cs="Times New Roman"/>
+          <w:sz w:val="24"/>
+          <w:szCs w:val="24"/>
+          <w:lang w:val="en-US"/>
+        </w:rPr>
+      </w:pPr>
+      <w:r>
+        <w:rPr>
+          <w:rFonts w:ascii="Times New Roman" w:hAnsi="Times New Roman" w:cs="Times New Roman"/>
+          <w:sz w:val="24"/>
+          <w:szCs w:val="24"/>
+          <w:lang w:val="en-US"/>
+        </w:rPr>
+        <w:t>Object trajectory prediction</w:t>
+      </w:r>
+    </w:p>
+    <w:p>
+      <w:pPr>
+        <w:pStyle w:val="ListParagraph"/>
+        <w:numPr>
+          <w:ilvl w:val="0"/>
+          <w:numId w:val="8"/>
+        </w:numPr>
+        <w:rPr>
+          <w:rFonts w:ascii="Times New Roman" w:hAnsi="Times New Roman" w:cs="Times New Roman"/>
+          <w:sz w:val="24"/>
+          <w:szCs w:val="24"/>
+          <w:lang w:val="en-US"/>
+        </w:rPr>
+      </w:pPr>
+      <w:r>
+        <w:rPr>
+          <w:rFonts w:ascii="Times New Roman" w:hAnsi="Times New Roman" w:cs="Times New Roman"/>
+          <w:sz w:val="24"/>
+          <w:szCs w:val="24"/>
+          <w:lang w:val="en-US"/>
+        </w:rPr>
+        <w:t xml:space="preserve">Object recognition </w:t>
+      </w:r>
+    </w:p>
+    <w:p>
+      <w:pPr>
+        <w:rPr>
+          <w:rFonts w:ascii="Times New Roman" w:hAnsi="Times New Roman" w:cs="Times New Roman"/>
+          <w:i/>
+          <w:iCs/>
+          <w:sz w:val="24"/>
+          <w:szCs w:val="24"/>
+          <w:lang w:val="en-US"/>
+        </w:rPr>
+      </w:pPr>
+      <w:r>
+        <w:rPr>
+          <w:rFonts w:ascii="Times New Roman" w:hAnsi="Times New Roman" w:cs="Times New Roman"/>
+          <w:i/>
+          <w:iCs/>
+          <w:sz w:val="24"/>
+          <w:szCs w:val="24"/>
+          <w:lang w:val="en-US"/>
+        </w:rPr>
+        <w:t>Initialization</w:t>
+      </w:r>
+    </w:p>
+    <w:p>
+      <w:pPr>
+        <w:rPr>
+          <w:rFonts w:ascii="Times New Roman" w:hAnsi="Times New Roman" w:cs="Times New Roman"/>
+          <w:sz w:val="24"/>
+          <w:szCs w:val="24"/>
+          <w:lang w:val="en-US"/>
+        </w:rPr>
+      </w:pPr>
+      <w:r>
+        <w:rPr>
+          <w:rFonts w:ascii="Times New Roman" w:hAnsi="Times New Roman" w:cs="Times New Roman"/>
+          <w:sz w:val="24"/>
+          <w:szCs w:val="24"/>
+          <w:lang w:val="en-US"/>
+        </w:rPr>
+        <w:t>Finds initial positions of hand and club</w:t>
+      </w:r>
+      <w:r>
+        <w:rPr>
+          <w:rFonts w:ascii="Times New Roman" w:hAnsi="Times New Roman" w:cs="Times New Roman"/>
+          <w:sz w:val="24"/>
+          <w:szCs w:val="24"/>
+          <w:lang w:val="en-US"/>
+        </w:rPr>
+        <w:t xml:space="preserve">. </w:t>
+      </w:r>
+      <w:r>
+        <w:rPr>
+          <w:rFonts w:ascii="Times New Roman" w:hAnsi="Times New Roman" w:cs="Times New Roman"/>
+          <w:sz w:val="24"/>
+          <w:szCs w:val="24"/>
+          <w:lang w:val="en-US"/>
+        </w:rPr>
+        <w:t xml:space="preserve">Candidate windows calculated for the hand and the club by using the player’s body position as reference. Player’s body detected automatically using </w:t>
+      </w:r>
+      <w:r>
+        <w:rPr>
+          <w:rFonts w:ascii="Times New Roman" w:hAnsi="Times New Roman" w:cs="Times New Roman"/>
+          <w:sz w:val="24"/>
+          <w:szCs w:val="24"/>
+          <w:lang w:val="en-US"/>
+        </w:rPr>
+        <w:t>ACF (</w:t>
+      </w:r>
+      <w:r>
+        <w:rPr>
+          <w:rFonts w:ascii="Times New Roman" w:hAnsi="Times New Roman" w:cs="Times New Roman"/>
+          <w:sz w:val="24"/>
+          <w:szCs w:val="24"/>
+          <w:lang w:val="en-US"/>
+        </w:rPr>
+        <w:t>aggregated channel feature)</w:t>
+      </w:r>
+      <w:r>
+        <w:rPr>
+          <w:rFonts w:ascii="Times New Roman" w:hAnsi="Times New Roman" w:cs="Times New Roman"/>
+          <w:sz w:val="24"/>
+          <w:szCs w:val="24"/>
+          <w:lang w:val="en-US"/>
+        </w:rPr>
+        <w:t>.</w:t>
+      </w:r>
+    </w:p>
+    <w:p>
+      <w:pPr>
+        <w:rPr>
+          <w:rFonts w:ascii="Times New Roman" w:hAnsi="Times New Roman" w:cs="Times New Roman"/>
+          <w:i/>
+          <w:iCs/>
+          <w:sz w:val="24"/>
+          <w:szCs w:val="24"/>
+          <w:lang w:val="en-US"/>
+        </w:rPr>
+      </w:pPr>
+      <w:r>
+        <w:rPr>
+          <w:rFonts w:ascii="Times New Roman" w:hAnsi="Times New Roman" w:cs="Times New Roman"/>
+          <w:i/>
+          <w:iCs/>
+          <w:sz w:val="24"/>
+          <w:szCs w:val="24"/>
+          <w:lang w:val="en-US"/>
+        </w:rPr>
+        <w:t xml:space="preserve">Object trajectory prediction </w:t>
+      </w:r>
+    </w:p>
+    <w:p>
+      <w:pPr>
+        <w:rPr>
+          <w:rFonts w:ascii="Times New Roman" w:hAnsi="Times New Roman" w:cs="Times New Roman"/>
+          <w:i/>
+          <w:iCs/>
+          <w:sz w:val="24"/>
+          <w:szCs w:val="24"/>
+          <w:lang w:val="en-US"/>
+        </w:rPr>
+      </w:pPr>
+      <w:r>
+        <w:rPr>
+          <w:rFonts w:ascii="Times New Roman" w:hAnsi="Times New Roman" w:cs="Times New Roman"/>
+          <w:sz w:val="24"/>
+          <w:szCs w:val="24"/>
+          <w:lang w:val="en-US"/>
+        </w:rPr>
+        <w:t>Estimates the possible object position in current frame</w:t>
+      </w:r>
+      <w:r>
+        <w:rPr>
+          <w:rFonts w:ascii="Times New Roman" w:hAnsi="Times New Roman" w:cs="Times New Roman"/>
+          <w:sz w:val="24"/>
+          <w:szCs w:val="24"/>
+          <w:lang w:val="en-US"/>
+        </w:rPr>
+        <w:t xml:space="preserve">. Predict x and y coordinates </w:t>
+      </w:r>
+      <w:r>
+        <w:rPr>
+          <w:rFonts w:ascii="Times New Roman" w:hAnsi="Times New Roman" w:cs="Times New Roman"/>
+          <w:sz w:val="24"/>
+          <w:szCs w:val="24"/>
+          <w:lang w:val="en-US"/>
+        </w:rPr>
+        <w:t>using the four previous tracked positions.</w:t>
+      </w:r>
+      <w:r>
+        <w:rPr>
+          <w:rFonts w:ascii="Times New Roman" w:hAnsi="Times New Roman" w:cs="Times New Roman"/>
+          <w:i/>
+          <w:iCs/>
+          <w:sz w:val="24"/>
+          <w:szCs w:val="24"/>
+          <w:lang w:val="en-US"/>
+        </w:rPr>
+        <w:t xml:space="preserve"> ( formulae included in report)</w:t>
+      </w:r>
+    </w:p>
+    <w:p>
+      <w:pPr>
+        <w:rPr>
+          <w:rFonts w:ascii="Times New Roman" w:hAnsi="Times New Roman" w:cs="Times New Roman"/>
+          <w:i/>
+          <w:iCs/>
+          <w:sz w:val="24"/>
+          <w:szCs w:val="24"/>
+          <w:lang w:val="en-US"/>
+        </w:rPr>
+      </w:pPr>
+      <w:r>
+        <w:rPr>
+          <w:rFonts w:ascii="Times New Roman" w:hAnsi="Times New Roman" w:cs="Times New Roman"/>
+          <w:i/>
+          <w:iCs/>
+          <w:sz w:val="24"/>
+          <w:szCs w:val="24"/>
+          <w:lang w:val="en-US"/>
+        </w:rPr>
+        <w:t>Object recognition</w:t>
+      </w:r>
+    </w:p>
+    <w:p>
+      <w:pPr>
+        <w:rPr>
+          <w:rFonts w:ascii="Times New Roman" w:hAnsi="Times New Roman" w:cs="Times New Roman"/>
+          <w:sz w:val="24"/>
+          <w:szCs w:val="24"/>
+          <w:lang w:val="en-US"/>
+        </w:rPr>
+      </w:pPr>
+      <w:r>
+        <w:rPr>
+          <w:rFonts w:ascii="Times New Roman" w:hAnsi="Times New Roman" w:cs="Times New Roman"/>
+          <w:sz w:val="24"/>
+          <w:szCs w:val="24"/>
+          <w:lang w:val="en-US"/>
+        </w:rPr>
+        <w:t>Recognizes the object in a searching window</w:t>
+      </w:r>
+      <w:r>
+        <w:rPr>
+          <w:rFonts w:ascii="Times New Roman" w:hAnsi="Times New Roman" w:cs="Times New Roman"/>
+          <w:sz w:val="24"/>
+          <w:szCs w:val="24"/>
+          <w:lang w:val="en-US"/>
+        </w:rPr>
+        <w:t xml:space="preserve">. Uses a ‘feature based’ approach. Uses a simpler feature descriptor (HOG) so that the mobile phone can bear it. </w:t>
+      </w:r>
+    </w:p>
+    <w:p>
+      <w:pPr>
+        <w:rPr>
+          <w:rFonts w:ascii="Times New Roman" w:hAnsi="Times New Roman" w:cs="Times New Roman"/>
+          <w:sz w:val="24"/>
+          <w:szCs w:val="24"/>
+          <w:lang w:val="en-US"/>
+        </w:rPr>
+      </w:pPr>
+      <w:r>
+        <w:rPr>
+          <w:rFonts w:ascii="Times New Roman" w:hAnsi="Times New Roman" w:cs="Times New Roman"/>
+          <w:sz w:val="24"/>
+          <w:szCs w:val="24"/>
+          <w:lang w:val="en-US"/>
+        </w:rPr>
+        <w:t>For training, OpenCV is used</w:t>
+      </w:r>
+      <w:r>
+        <w:rPr>
+          <w:rFonts w:ascii="Times New Roman" w:hAnsi="Times New Roman" w:cs="Times New Roman"/>
+          <w:sz w:val="24"/>
+          <w:szCs w:val="24"/>
+          <w:lang w:val="en-US"/>
+        </w:rPr>
+        <w:t xml:space="preserve">. Trained a boosted classifier. </w:t>
+      </w:r>
+    </w:p>
+    <w:p>
+      <w:pPr>
+        <w:rPr>
+          <w:rFonts w:ascii="Times New Roman" w:hAnsi="Times New Roman" w:cs="Times New Roman"/>
+          <w:sz w:val="24"/>
+          <w:szCs w:val="24"/>
+          <w:lang w:val="en-US"/>
+        </w:rPr>
+      </w:pPr>
+      <w:r>
+        <w:rPr>
+          <w:rFonts w:ascii="Times New Roman" w:hAnsi="Times New Roman" w:cs="Times New Roman"/>
+          <w:sz w:val="24"/>
+          <w:szCs w:val="24"/>
+          <w:lang w:val="en-US"/>
+        </w:rPr>
+        <w:t xml:space="preserve">Sliding window centered on the predicted position with a larger width and height than the patch. If score of patch is not satisfactory, a sliding window is used will be checked until the score is satisfactory. </w:t>
+      </w:r>
+    </w:p>
+    <w:p>
+      <w:pPr>
+        <w:rPr>
+          <w:rFonts w:ascii="Times New Roman" w:hAnsi="Times New Roman" w:cs="Times New Roman"/>
+          <w:b/>
+          <w:bCs/>
+          <w:sz w:val="24"/>
+          <w:szCs w:val="24"/>
+          <w:lang w:val="en-US"/>
+        </w:rPr>
+      </w:pPr>
+    </w:p>
+    <w:p>
+      <w:pPr>
+        <w:rPr>
+          <w:rFonts w:ascii="Times New Roman" w:hAnsi="Times New Roman" w:cs="Times New Roman"/>
+          <w:b/>
+          <w:bCs/>
+          <w:sz w:val="24"/>
+          <w:szCs w:val="24"/>
+          <w:lang w:val="en-US"/>
+        </w:rPr>
+      </w:pPr>
+      <w:r>
+        <w:rPr>
+          <w:rFonts w:ascii="Times New Roman" w:hAnsi="Times New Roman" w:cs="Times New Roman"/>
+          <w:b/>
+          <w:bCs/>
+          <w:sz w:val="24"/>
+          <w:szCs w:val="24"/>
+          <w:lang w:val="en-US"/>
+        </w:rPr>
+        <w:t>Training</w:t>
+      </w:r>
+    </w:p>
+    <w:p>
+      <w:pPr>
+        <w:rPr>
+          <w:rFonts w:ascii="Times New Roman" w:hAnsi="Times New Roman" w:cs="Times New Roman"/>
+          <w:sz w:val="24"/>
+          <w:szCs w:val="24"/>
+          <w:lang w:val="en-US"/>
+        </w:rPr>
+      </w:pPr>
+      <w:r>
+        <w:rPr>
+          <w:rFonts w:ascii="Times New Roman" w:hAnsi="Times New Roman" w:cs="Times New Roman"/>
+          <w:sz w:val="24"/>
+          <w:szCs w:val="24"/>
+          <w:lang w:val="en-US"/>
+        </w:rPr>
+        <w:t xml:space="preserve">Database contains </w:t>
+      </w:r>
+      <w:r>
+        <w:rPr>
+          <w:rFonts w:ascii="Times New Roman" w:hAnsi="Times New Roman" w:cs="Times New Roman"/>
+          <w:sz w:val="24"/>
+          <w:szCs w:val="24"/>
+          <w:lang w:val="en-SE"/>
+        </w:rPr>
+        <w:t>13,287 positive</w:t>
+      </w:r>
+      <w:r>
+        <w:rPr>
+          <w:rFonts w:ascii="Times New Roman" w:hAnsi="Times New Roman" w:cs="Times New Roman"/>
+          <w:sz w:val="24"/>
+          <w:szCs w:val="24"/>
+          <w:lang w:val="en-US"/>
+        </w:rPr>
+        <w:t xml:space="preserve"> </w:t>
+      </w:r>
+      <w:r>
+        <w:rPr>
+          <w:rFonts w:ascii="Times New Roman" w:hAnsi="Times New Roman" w:cs="Times New Roman"/>
+          <w:sz w:val="24"/>
+          <w:szCs w:val="24"/>
+          <w:lang w:val="en-SE"/>
+        </w:rPr>
+        <w:t>samples and 147,671 negative samples from 99</w:t>
+      </w:r>
+      <w:r>
+        <w:rPr>
+          <w:rFonts w:ascii="Times New Roman" w:hAnsi="Times New Roman" w:cs="Times New Roman"/>
+          <w:sz w:val="24"/>
+          <w:szCs w:val="24"/>
+          <w:lang w:val="en-US"/>
+        </w:rPr>
+        <w:t xml:space="preserve"> </w:t>
+      </w:r>
+      <w:r>
+        <w:rPr>
+          <w:rFonts w:ascii="Times New Roman" w:hAnsi="Times New Roman" w:cs="Times New Roman"/>
+          <w:sz w:val="24"/>
+          <w:szCs w:val="24"/>
+          <w:lang w:val="en-SE"/>
+        </w:rPr>
+        <w:t>videos</w:t>
+      </w:r>
+      <w:r>
+        <w:rPr>
+          <w:rFonts w:ascii="Times New Roman" w:hAnsi="Times New Roman" w:cs="Times New Roman"/>
+          <w:sz w:val="24"/>
+          <w:szCs w:val="24"/>
+          <w:lang w:val="en-US"/>
+        </w:rPr>
+        <w:t xml:space="preserve">. </w:t>
+      </w:r>
+      <w:r>
+        <w:rPr>
+          <w:rFonts w:ascii="Times New Roman" w:hAnsi="Times New Roman" w:cs="Times New Roman"/>
+          <w:sz w:val="24"/>
+          <w:szCs w:val="24"/>
+          <w:lang w:val="en-US"/>
+        </w:rPr>
+        <w:t xml:space="preserve">80:20 training:test split. </w:t>
+      </w:r>
+    </w:p>
+    <w:p>
+      <w:pPr>
+        <w:rPr>
+          <w:rFonts w:ascii="Times New Roman" w:hAnsi="Times New Roman" w:cs="Times New Roman"/>
+          <w:b/>
+          <w:bCs/>
+          <w:sz w:val="24"/>
+          <w:szCs w:val="24"/>
+          <w:lang w:val="en-US"/>
+        </w:rPr>
+      </w:pPr>
+      <w:r>
+        <w:rPr>
+          <w:rFonts w:ascii="Times New Roman" w:hAnsi="Times New Roman" w:cs="Times New Roman"/>
+          <w:b/>
+          <w:bCs/>
+          <w:sz w:val="24"/>
+          <w:szCs w:val="24"/>
+          <w:lang w:val="en-US"/>
+        </w:rPr>
+        <w:t>Tracking</w:t>
+      </w:r>
+    </w:p>
+    <w:p>
+      <w:pPr>
+        <w:rPr>
+          <w:rFonts w:ascii="Times New Roman" w:hAnsi="Times New Roman" w:cs="Times New Roman"/>
+          <w:sz w:val="24"/>
+          <w:szCs w:val="24"/>
+          <w:lang w:val="en-US"/>
+        </w:rPr>
+      </w:pPr>
+      <w:r>
+        <w:rPr>
+          <w:rFonts w:ascii="Times New Roman" w:hAnsi="Times New Roman" w:cs="Times New Roman"/>
+          <w:sz w:val="24"/>
+          <w:szCs w:val="24"/>
+          <w:lang w:val="en-US"/>
+        </w:rPr>
+        <w:t xml:space="preserve">If a patch contains a satisfactory score in the next sliding window, then the program skips to the next frame to avoid misrecognition. Fixes blurry or blocked frames. </w:t>
+      </w:r>
+      <w:r>
+        <w:rPr>
+          <w:rFonts w:ascii="Times New Roman" w:hAnsi="Times New Roman" w:cs="Times New Roman"/>
+          <w:b/>
+          <w:bCs/>
+          <w:color w:val="FF0000"/>
+          <w:sz w:val="24"/>
+          <w:szCs w:val="24"/>
+          <w:lang w:val="en-US"/>
+        </w:rPr>
+        <w:t>The precision and recall rate are both above 97%</w:t>
+      </w:r>
+      <w:r>
+        <w:rPr>
+          <w:rFonts w:ascii="Times New Roman" w:hAnsi="Times New Roman" w:cs="Times New Roman"/>
+          <w:color w:val="FF0000"/>
+          <w:sz w:val="24"/>
+          <w:szCs w:val="24"/>
+          <w:lang w:val="en-US"/>
+        </w:rPr>
+        <w:t xml:space="preserve">. </w:t>
+      </w:r>
+    </w:p>
+    <w:p>
+      <w:pPr>
+        <w:rPr>
+          <w:rFonts w:ascii="Times New Roman" w:hAnsi="Times New Roman" w:cs="Times New Roman"/>
+          <w:b/>
+          <w:bCs/>
+          <w:sz w:val="24"/>
+          <w:szCs w:val="24"/>
+          <w:lang w:val="en-US"/>
+        </w:rPr>
+      </w:pPr>
+      <w:r>
+        <w:rPr>
+          <w:rFonts w:ascii="Times New Roman" w:hAnsi="Times New Roman" w:cs="Times New Roman"/>
+          <w:b/>
+          <w:bCs/>
+          <w:sz w:val="24"/>
+          <w:szCs w:val="24"/>
+          <w:lang w:val="en-US"/>
+        </w:rPr>
+        <w:t>Future Improvements</w:t>
+      </w:r>
+    </w:p>
+    <w:p>
+      <w:pPr>
+        <w:rPr>
+          <w:rFonts w:ascii="Times New Roman" w:hAnsi="Times New Roman" w:cs="Times New Roman"/>
+          <w:sz w:val="24"/>
+          <w:szCs w:val="24"/>
+          <w:lang w:val="en-US"/>
+        </w:rPr>
+      </w:pPr>
+      <w:r>
+        <w:rPr>
+          <w:rFonts w:ascii="Times New Roman" w:hAnsi="Times New Roman" w:cs="Times New Roman"/>
+          <w:sz w:val="24"/>
+          <w:szCs w:val="24"/>
+          <w:lang w:val="en-US"/>
+        </w:rPr>
+        <w:t xml:space="preserve">Limited by small dataset, </w:t>
+      </w:r>
+      <w:r>
+        <w:rPr>
+          <w:rFonts w:ascii="Times New Roman" w:hAnsi="Times New Roman" w:cs="Times New Roman"/>
+          <w:sz w:val="24"/>
+          <w:szCs w:val="24"/>
+          <w:lang w:val="en-US"/>
+        </w:rPr>
+        <w:t>no videos</w:t>
+      </w:r>
+      <w:r>
+        <w:rPr>
+          <w:rFonts w:ascii="Times New Roman" w:hAnsi="Times New Roman" w:cs="Times New Roman"/>
+          <w:sz w:val="24"/>
+          <w:szCs w:val="24"/>
+          <w:lang w:val="en-US"/>
+        </w:rPr>
+        <w:t xml:space="preserve"> </w:t>
+      </w:r>
+      <w:r>
+        <w:rPr>
+          <w:rFonts w:ascii="Times New Roman" w:hAnsi="Times New Roman" w:cs="Times New Roman"/>
+          <w:sz w:val="24"/>
+          <w:szCs w:val="24"/>
+          <w:lang w:val="en-US"/>
+        </w:rPr>
+        <w:t>shot in the dark or other bad situations</w:t>
+      </w:r>
+      <w:r>
+        <w:rPr>
+          <w:rFonts w:ascii="Times New Roman" w:hAnsi="Times New Roman" w:cs="Times New Roman"/>
+          <w:sz w:val="24"/>
+          <w:szCs w:val="24"/>
+          <w:lang w:val="en-US"/>
+        </w:rPr>
+        <w:t>,</w:t>
+      </w:r>
+      <w:r>
+        <w:rPr>
+          <w:rFonts w:ascii="Times New Roman" w:hAnsi="Times New Roman" w:cs="Times New Roman"/>
+          <w:sz w:val="24"/>
+          <w:szCs w:val="24"/>
+          <w:lang w:val="en-US"/>
+        </w:rPr>
+        <w:t xml:space="preserve"> </w:t>
+      </w:r>
+      <w:r>
+        <w:rPr>
+          <w:rFonts w:ascii="Times New Roman" w:hAnsi="Times New Roman" w:cs="Times New Roman"/>
+          <w:sz w:val="24"/>
+          <w:szCs w:val="24"/>
+          <w:lang w:val="en-US"/>
+        </w:rPr>
+        <w:t>did not apply deep learning.</w:t>
+      </w:r>
+      <w:r>
+        <w:rPr>
+          <w:rFonts w:ascii="Times New Roman" w:hAnsi="Times New Roman" w:cs="Times New Roman"/>
+          <w:sz w:val="24"/>
+          <w:szCs w:val="24"/>
+          <w:lang w:val="en-US"/>
+        </w:rPr>
+        <w:t xml:space="preserve"> </w:t>
+      </w:r>
+    </w:p>
+    <w:p>
+      <w:pPr>
+        <w:rPr>
+          <w:rFonts w:ascii="Times New Roman" w:hAnsi="Times New Roman" w:cs="Times New Roman"/>
+          <w:b/>
+          <w:bCs/>
+          <w:sz w:val="24"/>
+          <w:szCs w:val="24"/>
+          <w:lang w:val="en-US"/>
+        </w:rPr>
+      </w:pPr>
+    </w:p>
+    <w:p>
+      <w:pPr>
+        <w:rPr>
+          <w:rFonts w:ascii="Times New Roman" w:hAnsi="Times New Roman" w:cs="Times New Roman"/>
+          <w:b/>
+          <w:bCs/>
+          <w:sz w:val="24"/>
+          <w:szCs w:val="24"/>
+          <w:lang w:val="en-US"/>
+        </w:rPr>
+      </w:pPr>
+      <w:r>
+        <w:rPr>
+          <w:rFonts w:ascii="Times New Roman" w:hAnsi="Times New Roman" w:cs="Times New Roman"/>
+          <w:b/>
+          <w:bCs/>
+          <w:sz w:val="24"/>
+          <w:szCs w:val="24"/>
+          <w:lang w:val="en-US"/>
+        </w:rPr>
+        <w:t xml:space="preserve">7. </w:t>
+      </w:r>
+      <w:r>
+        <w:rPr>
+          <w:rFonts w:ascii="Times New Roman" w:hAnsi="Times New Roman" w:cs="Times New Roman"/>
+          <w:b/>
+          <w:bCs/>
+          <w:sz w:val="24"/>
+          <w:szCs w:val="24"/>
+          <w:lang w:val="en-SE"/>
+        </w:rPr>
+        <w:t xml:space="preserve">Baseball Swing Pose Estimation Using </w:t>
+      </w:r>
+      <w:proofErr w:type="spellStart"/>
+      <w:r>
+        <w:rPr>
+          <w:rFonts w:ascii="Times New Roman" w:hAnsi="Times New Roman" w:cs="Times New Roman"/>
+          <w:b/>
+          <w:bCs/>
+          <w:sz w:val="24"/>
+          <w:szCs w:val="24"/>
+          <w:lang w:val="en-SE"/>
+        </w:rPr>
+        <w:t>OpenPose</w:t>
+      </w:r>
+      <w:proofErr w:type="spellEnd"/>
+      <w:r>
+        <w:rPr>
+          <w:rFonts w:ascii="Times New Roman" w:hAnsi="Times New Roman" w:cs="Times New Roman"/>
+          <w:b/>
+          <w:bCs/>
+          <w:sz w:val="24"/>
+          <w:szCs w:val="24"/>
+          <w:lang w:val="en-US"/>
+        </w:rPr>
+        <w:t xml:space="preserve"> (</w:t>
+      </w:r>
+      <w:r>
+        <w:rPr>
+          <w:rFonts w:ascii="Times New Roman" w:hAnsi="Times New Roman" w:cs="Times New Roman"/>
+          <w:b/>
+          <w:bCs/>
+          <w:i/>
+          <w:iCs/>
+          <w:color w:val="FF0000"/>
+          <w:sz w:val="24"/>
+          <w:szCs w:val="24"/>
+          <w:lang w:val="en-US"/>
+        </w:rPr>
+        <w:t>Processes Discussed in Detail</w:t>
+      </w:r>
+      <w:r>
+        <w:rPr>
+          <w:rFonts w:ascii="Times New Roman" w:hAnsi="Times New Roman" w:cs="Times New Roman"/>
+          <w:b/>
+          <w:bCs/>
+          <w:i/>
+          <w:iCs/>
+          <w:color w:val="FF0000"/>
+          <w:sz w:val="24"/>
+          <w:szCs w:val="24"/>
+          <w:lang w:val="en-US"/>
+        </w:rPr>
+        <w:t xml:space="preserve"> in this paper</w:t>
+      </w:r>
+      <w:r>
+        <w:rPr>
+          <w:rFonts w:ascii="Times New Roman" w:hAnsi="Times New Roman" w:cs="Times New Roman"/>
+          <w:b/>
+          <w:bCs/>
+          <w:sz w:val="24"/>
+          <w:szCs w:val="24"/>
+          <w:lang w:val="en-US"/>
+        </w:rPr>
+        <w:t>)</w:t>
+      </w:r>
+    </w:p>
+    <w:p>
+      <w:pPr>
+        <w:rPr>
+          <w:rFonts w:ascii="Times New Roman" w:hAnsi="Times New Roman" w:cs="Times New Roman"/>
+          <w:sz w:val="24"/>
+          <w:szCs w:val="24"/>
+          <w:lang w:val="en-US"/>
+        </w:rPr>
+      </w:pPr>
+      <w:r>
+        <w:rPr>
+          <w:rFonts w:ascii="Times New Roman" w:hAnsi="Times New Roman" w:cs="Times New Roman"/>
+          <w:sz w:val="24"/>
+          <w:szCs w:val="24"/>
+          <w:lang w:val="en-US"/>
+        </w:rPr>
+        <w:t>Real time detection. Tradeoffs: accuracy for real time detection</w:t>
+      </w:r>
+    </w:p>
+    <w:p>
+      <w:pPr>
+        <w:rPr>
+          <w:rFonts w:ascii="Times New Roman" w:hAnsi="Times New Roman" w:cs="Times New Roman"/>
+          <w:sz w:val="24"/>
+          <w:szCs w:val="24"/>
+          <w:lang w:val="en-US"/>
+        </w:rPr>
+      </w:pPr>
+      <w:r>
+        <w:rPr>
+          <w:rFonts w:ascii="Times New Roman" w:hAnsi="Times New Roman" w:cs="Times New Roman"/>
+          <w:sz w:val="24"/>
+          <w:szCs w:val="24"/>
+          <w:lang w:val="en-US"/>
+        </w:rPr>
+        <w:t xml:space="preserve">Uses CMU’s </w:t>
+      </w:r>
+      <w:proofErr w:type="spellStart"/>
+      <w:r>
+        <w:rPr>
+          <w:rFonts w:ascii="Times New Roman" w:hAnsi="Times New Roman" w:cs="Times New Roman"/>
+          <w:sz w:val="24"/>
+          <w:szCs w:val="24"/>
+          <w:lang w:val="en-US"/>
+        </w:rPr>
+        <w:t>OpenPose</w:t>
+      </w:r>
+      <w:proofErr w:type="spellEnd"/>
+      <w:r>
+        <w:rPr>
+          <w:rFonts w:ascii="Times New Roman" w:hAnsi="Times New Roman" w:cs="Times New Roman"/>
+          <w:sz w:val="24"/>
+          <w:szCs w:val="24"/>
+          <w:lang w:val="en-US"/>
+        </w:rPr>
+        <w:t xml:space="preserve">. </w:t>
+      </w:r>
+    </w:p>
+    <w:p>
+      <w:pPr>
+        <w:rPr>
+          <w:rFonts w:ascii="Times New Roman" w:hAnsi="Times New Roman" w:cs="Times New Roman"/>
+          <w:sz w:val="24"/>
+          <w:szCs w:val="24"/>
+          <w:lang w:val="en-US"/>
+        </w:rPr>
+      </w:pPr>
+      <w:r>
+        <w:rPr>
+          <w:rFonts w:ascii="Times New Roman" w:hAnsi="Times New Roman" w:cs="Times New Roman"/>
+          <w:sz w:val="24"/>
+          <w:szCs w:val="24"/>
+          <w:lang w:val="en-US"/>
+        </w:rPr>
+        <w:t>The model has good accuracy and real time performance. Uses the first 10 layers of VGG-19 model (</w:t>
+      </w:r>
+      <w:hyperlink r:id="rId6" w:history="1">
+        <w:r>
+          <w:rPr>
+            <w:rStyle w:val="Hyperlink"/>
+            <w:rFonts w:ascii="Times New Roman" w:hAnsi="Times New Roman" w:cs="Times New Roman"/>
+          </w:rPr>
+          <w:t>Understanding the VGG19 Architecture (opengenus.org)</w:t>
+        </w:r>
+      </w:hyperlink>
+      <w:r>
+        <w:rPr>
+          <w:rFonts w:ascii="Times New Roman" w:hAnsi="Times New Roman" w:cs="Times New Roman"/>
+          <w:sz w:val="24"/>
+          <w:szCs w:val="24"/>
+          <w:lang w:val="en-US"/>
+        </w:rPr>
+        <w:t xml:space="preserve">) to extract feature maps. </w:t>
+      </w:r>
+      <w:r>
+        <w:rPr>
+          <w:rFonts w:ascii="Times New Roman" w:hAnsi="Times New Roman" w:cs="Times New Roman"/>
+          <w:sz w:val="24"/>
+          <w:szCs w:val="24"/>
+          <w:lang w:val="en-US"/>
+        </w:rPr>
+        <w:t xml:space="preserve">These feature maps are processed with CNNs to generate 2 branches. </w:t>
+      </w:r>
+      <w:r>
+        <w:rPr>
+          <w:rFonts w:ascii="Times New Roman" w:hAnsi="Times New Roman" w:cs="Times New Roman"/>
+          <w:sz w:val="24"/>
+          <w:szCs w:val="24"/>
+          <w:lang w:val="en-US"/>
+        </w:rPr>
+        <w:t xml:space="preserve">Branch 1 is the confidence map of each keypoint that outputs a feature map for each keypoint. </w:t>
+      </w:r>
+    </w:p>
+    <w:p>
+      <w:pPr>
+        <w:rPr>
+          <w:rFonts w:ascii="Times New Roman" w:hAnsi="Times New Roman" w:cs="Times New Roman"/>
+          <w:sz w:val="24"/>
+          <w:szCs w:val="24"/>
+          <w:lang w:val="en-US"/>
+        </w:rPr>
+      </w:pPr>
+      <w:r>
+        <w:rPr>
+          <w:rFonts w:ascii="Times New Roman" w:hAnsi="Times New Roman" w:cs="Times New Roman"/>
+          <w:sz w:val="24"/>
+          <w:szCs w:val="24"/>
+          <w:lang w:val="en-US"/>
+        </w:rPr>
+        <w:t xml:space="preserve">Branch 2 predicts a set of PAFs (part affinity fields). Each limb is represented by a 2D vector. </w:t>
+      </w:r>
+    </w:p>
+    <w:p>
+      <w:pPr>
+        <w:rPr>
+          <w:rFonts w:ascii="Times New Roman" w:hAnsi="Times New Roman" w:cs="Times New Roman"/>
+          <w:b/>
+          <w:bCs/>
+          <w:sz w:val="24"/>
+          <w:szCs w:val="24"/>
+          <w:lang w:val="en-US"/>
+        </w:rPr>
+      </w:pPr>
+    </w:p>
+    <w:p>
+      <w:pPr>
+        <w:rPr>
+          <w:rFonts w:ascii="Times New Roman" w:hAnsi="Times New Roman" w:cs="Times New Roman"/>
+          <w:b/>
+          <w:bCs/>
+          <w:sz w:val="24"/>
+          <w:szCs w:val="24"/>
+          <w:lang w:val="en-US"/>
+        </w:rPr>
+      </w:pPr>
+      <w:r>
+        <w:rPr>
+          <w:rFonts w:ascii="Times New Roman" w:hAnsi="Times New Roman" w:cs="Times New Roman"/>
+          <w:b/>
+          <w:bCs/>
+          <w:sz w:val="24"/>
+          <w:szCs w:val="24"/>
+          <w:lang w:val="en-US"/>
+        </w:rPr>
+        <w:t>Method</w:t>
+      </w:r>
+      <w:r>
+        <w:rPr>
+          <w:rFonts w:ascii="Times New Roman" w:hAnsi="Times New Roman" w:cs="Times New Roman"/>
+          <w:b/>
+          <w:bCs/>
+          <w:sz w:val="24"/>
+          <w:szCs w:val="24"/>
+          <w:lang w:val="en-US"/>
+        </w:rPr>
+        <w:t xml:space="preserve"> </w:t>
+      </w:r>
+    </w:p>
+    <w:p>
+      <w:pPr>
+        <w:pStyle w:val="ListParagraph"/>
+        <w:numPr>
+          <w:ilvl w:val="0"/>
+          <w:numId w:val="9"/>
+        </w:numPr>
+        <w:rPr>
+          <w:rFonts w:ascii="Times New Roman" w:hAnsi="Times New Roman" w:cs="Times New Roman"/>
+          <w:b/>
+          <w:bCs/>
+          <w:sz w:val="24"/>
+          <w:szCs w:val="24"/>
+          <w:lang w:val="en-US"/>
+        </w:rPr>
+      </w:pPr>
+      <w:r>
+        <w:rPr>
+          <w:rFonts w:ascii="Times New Roman" w:hAnsi="Times New Roman" w:cs="Times New Roman"/>
+          <w:b/>
+          <w:bCs/>
+          <w:sz w:val="24"/>
+          <w:szCs w:val="24"/>
+          <w:lang w:val="en-US"/>
+        </w:rPr>
+        <w:t xml:space="preserve">Getting the keypoints: </w:t>
+      </w:r>
+      <w:r>
+        <w:rPr>
+          <w:rFonts w:ascii="Times New Roman" w:hAnsi="Times New Roman" w:cs="Times New Roman"/>
+          <w:sz w:val="24"/>
+          <w:szCs w:val="24"/>
+          <w:lang w:val="en-US"/>
+        </w:rPr>
+        <w:t xml:space="preserve">input baseball swing vids to </w:t>
+      </w:r>
+      <w:proofErr w:type="spellStart"/>
+      <w:r>
+        <w:rPr>
+          <w:rFonts w:ascii="Times New Roman" w:hAnsi="Times New Roman" w:cs="Times New Roman"/>
+          <w:sz w:val="24"/>
+          <w:szCs w:val="24"/>
+          <w:lang w:val="en-US"/>
+        </w:rPr>
+        <w:t>OpenPose</w:t>
+      </w:r>
+      <w:proofErr w:type="spellEnd"/>
+      <w:r>
+        <w:rPr>
+          <w:rFonts w:ascii="Times New Roman" w:hAnsi="Times New Roman" w:cs="Times New Roman"/>
+          <w:sz w:val="24"/>
+          <w:szCs w:val="24"/>
+          <w:lang w:val="en-US"/>
+        </w:rPr>
+        <w:t xml:space="preserve"> to get keypoint info. The body_25 model of </w:t>
+      </w:r>
+      <w:proofErr w:type="spellStart"/>
+      <w:r>
+        <w:rPr>
+          <w:rFonts w:ascii="Times New Roman" w:hAnsi="Times New Roman" w:cs="Times New Roman"/>
+          <w:sz w:val="24"/>
+          <w:szCs w:val="24"/>
+          <w:lang w:val="en-US"/>
+        </w:rPr>
+        <w:t>OpenPose</w:t>
+      </w:r>
+      <w:proofErr w:type="spellEnd"/>
+      <w:r>
+        <w:rPr>
+          <w:rFonts w:ascii="Times New Roman" w:hAnsi="Times New Roman" w:cs="Times New Roman"/>
+          <w:sz w:val="24"/>
+          <w:szCs w:val="24"/>
+          <w:lang w:val="en-US"/>
+        </w:rPr>
+        <w:t xml:space="preserve"> was used to output 25 keypoint coordinates. </w:t>
+      </w:r>
+      <w:r>
+        <w:rPr>
+          <w:rFonts w:ascii="Times New Roman" w:hAnsi="Times New Roman" w:cs="Times New Roman"/>
+          <w:sz w:val="24"/>
+          <w:szCs w:val="24"/>
+          <w:lang w:val="en-US"/>
+        </w:rPr>
+        <w:t xml:space="preserve">The resolution of the network is 656 x 368 for optimal speed and accuracy balance. </w:t>
+      </w:r>
+    </w:p>
+    <w:p>
+      <w:pPr>
+        <w:pStyle w:val="ListParagraph"/>
+        <w:numPr>
+          <w:ilvl w:val="0"/>
+          <w:numId w:val="9"/>
+        </w:numPr>
+        <w:rPr>
+          <w:rFonts w:ascii="Times New Roman" w:hAnsi="Times New Roman" w:cs="Times New Roman"/>
+          <w:b/>
+          <w:bCs/>
+          <w:sz w:val="24"/>
+          <w:szCs w:val="24"/>
+          <w:lang w:val="en-US"/>
+        </w:rPr>
+      </w:pPr>
+      <w:r>
+        <w:rPr>
+          <w:rFonts w:ascii="Times New Roman" w:hAnsi="Times New Roman" w:cs="Times New Roman"/>
+          <w:b/>
+          <w:bCs/>
+          <w:sz w:val="24"/>
+          <w:szCs w:val="24"/>
+          <w:lang w:val="en-US"/>
+        </w:rPr>
+        <w:t>Detecting only the hitter:</w:t>
+      </w:r>
+      <w:r>
+        <w:rPr>
+          <w:rFonts w:ascii="Times New Roman" w:hAnsi="Times New Roman" w:cs="Times New Roman"/>
+          <w:sz w:val="24"/>
+          <w:szCs w:val="24"/>
+          <w:lang w:val="en-US"/>
+        </w:rPr>
+        <w:t xml:space="preserve"> </w:t>
+      </w:r>
+      <w:r>
+        <w:rPr>
+          <w:rFonts w:ascii="Times New Roman" w:hAnsi="Times New Roman" w:cs="Times New Roman"/>
+          <w:sz w:val="24"/>
+          <w:szCs w:val="24"/>
+          <w:lang w:val="en-US"/>
+        </w:rPr>
+        <w:t xml:space="preserve">set the threshold higher than the preset value of 0.4. Only clear body parts are rendered at threshold higher than 0.5. </w:t>
+      </w:r>
+    </w:p>
+    <w:p>
+      <w:pPr>
+        <w:pStyle w:val="ListParagraph"/>
+        <w:numPr>
+          <w:ilvl w:val="0"/>
+          <w:numId w:val="9"/>
+        </w:numPr>
+        <w:rPr>
+          <w:rFonts w:ascii="Times New Roman" w:hAnsi="Times New Roman" w:cs="Times New Roman"/>
+          <w:b/>
+          <w:bCs/>
+          <w:sz w:val="24"/>
+          <w:szCs w:val="24"/>
+          <w:lang w:val="en-US"/>
+        </w:rPr>
+      </w:pPr>
+      <w:r>
+        <w:rPr>
+          <w:rFonts w:ascii="Times New Roman" w:hAnsi="Times New Roman" w:cs="Times New Roman"/>
+          <w:b/>
+          <w:bCs/>
+          <w:noProof/>
+          <w:sz w:val="24"/>
+          <w:szCs w:val="24"/>
+          <w:lang w:val="en-US"/>
+        </w:rPr>
+        <w:drawing>
+          <wp:anchor distT="0" distB="0" distL="114300" distR="114300" simplePos="0" relativeHeight="251658240" behindDoc="0" locked="0" layoutInCell="1" allowOverlap="1" wp14:anchorId="4A55E4B9" wp14:editId="6C0EE14C">
+            <wp:simplePos x="0" y="0"/>
+            <wp:positionH relativeFrom="column">
+              <wp:posOffset>579120</wp:posOffset>
+            </wp:positionH>
+            <wp:positionV relativeFrom="paragraph">
+              <wp:posOffset>506730</wp:posOffset>
+            </wp:positionV>
+            <wp:extent cx="4404360" cy="2476500"/>
+            <wp:effectExtent l="0" t="0" r="0" b="0"/>
+            <wp:wrapTopAndBottom/>
+            <wp:docPr id="1" name="Picture 1" descr="Table&#10;&#10;Description automatically generated"/>
+            <wp:cNvGraphicFramePr>
+              <a:graphicFrameLocks xmlns:a="http://schemas.openxmlformats.org/drawingml/2006/main" noChangeAspect="1"/>
+            </wp:cNvGraphicFramePr>
+            <a:graphic xmlns:a="http://schemas.openxmlformats.org/drawingml/2006/main">
+              <a:graphicData uri="http://schemas.openxmlformats.org/drawingml/2006/picture">
+                <pic:pic xmlns:pic="http://schemas.openxmlformats.org/drawingml/2006/picture">
+                  <pic:nvPicPr>
+                    <pic:cNvPr id="1" name="Picture 1" descr="Table&#10;&#10;Description automatically generated"/>
+                    <pic:cNvPicPr/>
+                  </pic:nvPicPr>
+                  <pic:blipFill>
+                    <a:blip r:embed="rId7">
+                      <a:extLst>
+                        <a:ext uri="{28A0092B-C50C-407E-A947-70E740481C1C}">
+                          <a14:useLocalDpi xmlns:a14="http://schemas.microsoft.com/office/drawing/2010/main" val="0"/>
+                        </a:ext>
+                      </a:extLst>
+                    </a:blip>
+                    <a:stretch>
+                      <a:fillRect/>
+                    </a:stretch>
+                  </pic:blipFill>
+                  <pic:spPr>
+                    <a:xfrm>
+                      <a:off x="0" y="0"/>
+                      <a:ext cx="4404360" cy="2476500"/>
+                    </a:xfrm>
+                    <a:prstGeom prst="rect">
+                      <a:avLst/>
+                    </a:prstGeom>
+                  </pic:spPr>
+                </pic:pic>
+              </a:graphicData>
+            </a:graphic>
+          </wp:anchor>
+        </w:drawing>
+      </w:r>
+      <w:r>
+        <w:rPr>
+          <w:rFonts w:ascii="Times New Roman" w:hAnsi="Times New Roman" w:cs="Times New Roman"/>
+          <w:b/>
+          <w:bCs/>
+          <w:sz w:val="24"/>
+          <w:szCs w:val="24"/>
+          <w:lang w:val="en-US"/>
+        </w:rPr>
+        <w:t>Estimating the Swing Pose:</w:t>
+      </w:r>
+      <w:r>
+        <w:rPr>
+          <w:rFonts w:ascii="Times New Roman" w:hAnsi="Times New Roman" w:cs="Times New Roman"/>
+          <w:sz w:val="24"/>
+          <w:szCs w:val="24"/>
+          <w:lang w:val="en-US"/>
+        </w:rPr>
+        <w:t xml:space="preserve"> </w:t>
+      </w:r>
+      <w:r>
+        <w:rPr>
+          <w:rFonts w:ascii="Times New Roman" w:hAnsi="Times New Roman" w:cs="Times New Roman"/>
+          <w:sz w:val="24"/>
+          <w:szCs w:val="24"/>
+          <w:lang w:val="en-US"/>
+        </w:rPr>
+        <w:t xml:space="preserve">angle ranges for predicting a ‘good’ swing vs a ‘bad’ one. The report contains a set of ‘custom rules’ shown in the figure below. </w:t>
+      </w:r>
+      <w:r>
+        <w:rPr>
+          <w:rFonts w:ascii="Times New Roman" w:hAnsi="Times New Roman" w:cs="Times New Roman"/>
+          <w:sz w:val="24"/>
+          <w:szCs w:val="24"/>
+          <w:lang w:val="en-US"/>
+        </w:rPr>
+        <w:br/>
+      </w:r>
+    </w:p>
+    <w:p>
+      <w:pPr>
+        <w:pStyle w:val="ListParagraph"/>
+        <w:numPr>
+          <w:ilvl w:val="0"/>
+          <w:numId w:val="9"/>
+        </w:numPr>
+        <w:rPr>
+          <w:rFonts w:ascii="Times New Roman" w:hAnsi="Times New Roman" w:cs="Times New Roman"/>
+          <w:b/>
+          <w:bCs/>
+          <w:sz w:val="24"/>
+          <w:szCs w:val="24"/>
+          <w:lang w:val="en-US"/>
+        </w:rPr>
+      </w:pPr>
+      <w:r>
+        <w:rPr>
+          <w:rFonts w:ascii="Times New Roman" w:hAnsi="Times New Roman" w:cs="Times New Roman"/>
+          <w:b/>
+          <w:bCs/>
+          <w:sz w:val="24"/>
+          <w:szCs w:val="24"/>
+          <w:lang w:val="en-US"/>
+        </w:rPr>
+        <w:t xml:space="preserve">Calculating the angles: </w:t>
+      </w:r>
+      <w:r>
+        <w:rPr>
+          <w:rFonts w:ascii="Times New Roman" w:hAnsi="Times New Roman" w:cs="Times New Roman"/>
+          <w:sz w:val="24"/>
+          <w:szCs w:val="24"/>
+          <w:lang w:val="en-US"/>
+        </w:rPr>
+        <w:t xml:space="preserve"> the following formula was used</w:t>
+      </w:r>
+      <w:r>
+        <w:rPr>
+          <w:rFonts w:ascii="Times New Roman" w:hAnsi="Times New Roman" w:cs="Times New Roman"/>
+          <w:sz w:val="24"/>
+          <w:szCs w:val="24"/>
+          <w:lang w:val="en-US"/>
+        </w:rPr>
+        <w:t xml:space="preserve"> to calculate the angle</w:t>
+      </w:r>
+      <w:r>
+        <w:rPr>
+          <w:rFonts w:ascii="Times New Roman" w:hAnsi="Times New Roman" w:cs="Times New Roman"/>
+          <w:sz w:val="24"/>
+          <w:szCs w:val="24"/>
+          <w:lang w:val="en-US"/>
+        </w:rPr>
+        <w:t>,</w:t>
+      </w:r>
+      <w:r>
+        <w:rPr>
+          <w:rFonts w:ascii="Times New Roman" w:hAnsi="Times New Roman" w:cs="Times New Roman"/>
+          <w:sz w:val="24"/>
+          <w:szCs w:val="24"/>
+          <w:lang w:val="en-US"/>
+        </w:rPr>
+        <w:t xml:space="preserve"> here ‘U’ refers to a vector of the limb from one end to the midpoint and ‘V’ refers to the vector of the limb from another end to the midpoint. Such as left shoulder to left elbow(U), right wrist to left elbow(V). ‘</w:t>
+      </w:r>
+      <w:r>
+        <w:rPr>
+          <w:rFonts w:ascii="Times New Roman" w:hAnsi="Times New Roman" w:cs="Times New Roman"/>
+          <w:color w:val="202124"/>
+          <w:sz w:val="24"/>
+          <w:szCs w:val="24"/>
+          <w:shd w:val="clear" w:color="auto" w:fill="FFFFFF"/>
+        </w:rPr>
+        <w:t>θ</w:t>
+      </w:r>
+      <w:r>
+        <w:rPr>
+          <w:rFonts w:ascii="Times New Roman" w:hAnsi="Times New Roman" w:cs="Times New Roman"/>
+          <w:color w:val="202124"/>
+          <w:sz w:val="24"/>
+          <w:szCs w:val="24"/>
+          <w:shd w:val="clear" w:color="auto" w:fill="FFFFFF"/>
+        </w:rPr>
+        <w:t xml:space="preserve">’ is the angle between the two ends of the limb. </w:t>
+      </w:r>
+      <w:r>
+        <w:rPr>
+          <w:rFonts w:ascii="Times New Roman" w:hAnsi="Times New Roman" w:cs="Times New Roman"/>
+          <w:sz w:val="24"/>
+          <w:szCs w:val="24"/>
+          <w:lang w:val="en-US"/>
+        </w:rPr>
+        <w:br/>
+      </w:r>
+      <w:r>
+        <w:rPr>
+          <w:rFonts w:ascii="Times New Roman" w:hAnsi="Times New Roman" w:cs="Times New Roman"/>
+          <w:sz w:val="24"/>
+          <w:szCs w:val="24"/>
+          <w:lang w:val="en-US"/>
+        </w:rPr>
+        <w:br/>
+      </w:r>
+      <w:r>
+        <w:rPr>
+          <w:rFonts w:ascii="Times New Roman" w:hAnsi="Times New Roman" w:cs="Times New Roman"/>
+          <w:i/>
+          <w:iCs/>
+          <w:sz w:val="30"/>
+          <w:szCs w:val="30"/>
+          <w:lang w:val="en-SE"/>
+        </w:rPr>
+        <w:t>cos</w:t>
+      </w:r>
+      <w:r>
+        <w:rPr>
+          <w:rFonts w:ascii="Times New Roman" w:hAnsi="Times New Roman" w:cs="Times New Roman"/>
+          <w:color w:val="202124"/>
+          <w:sz w:val="30"/>
+          <w:szCs w:val="30"/>
+          <w:shd w:val="clear" w:color="auto" w:fill="FFFFFF"/>
+        </w:rPr>
+        <w:t xml:space="preserve"> θ</w:t>
+      </w:r>
+      <w:r>
+        <w:rPr>
+          <w:rFonts w:ascii="Times New Roman" w:hAnsi="Times New Roman" w:cs="Times New Roman"/>
+          <w:i/>
+          <w:iCs/>
+          <w:sz w:val="30"/>
+          <w:szCs w:val="30"/>
+          <w:lang w:val="en-SE"/>
+        </w:rPr>
+        <w:t xml:space="preserve"> </w:t>
+      </w:r>
+      <w:r>
+        <w:rPr>
+          <w:rFonts w:ascii="Times New Roman" w:hAnsi="Times New Roman" w:cs="Times New Roman"/>
+          <w:sz w:val="30"/>
+          <w:szCs w:val="30"/>
+          <w:lang w:val="en-SE"/>
+        </w:rPr>
+        <w:t>= (</w:t>
+      </w:r>
+      <w:r>
+        <w:rPr>
+          <w:rFonts w:ascii="Times New Roman" w:hAnsi="Times New Roman" w:cs="Times New Roman"/>
+          <w:i/>
+          <w:iCs/>
+          <w:sz w:val="30"/>
+          <w:szCs w:val="30"/>
+          <w:lang w:val="en-SE"/>
+        </w:rPr>
+        <w:t>U</w:t>
+      </w:r>
+      <w:r>
+        <w:rPr>
+          <w:rFonts w:ascii="Cambria Math" w:hAnsi="Cambria Math" w:cs="Cambria Math"/>
+          <w:sz w:val="30"/>
+          <w:szCs w:val="30"/>
+          <w:lang w:val="en-SE"/>
+        </w:rPr>
+        <w:t>⋅</w:t>
+      </w:r>
+      <w:r>
+        <w:rPr>
+          <w:rFonts w:ascii="Times New Roman" w:hAnsi="Times New Roman" w:cs="Times New Roman"/>
+          <w:i/>
+          <w:iCs/>
+          <w:sz w:val="30"/>
+          <w:szCs w:val="30"/>
+          <w:lang w:val="en-SE"/>
+        </w:rPr>
+        <w:t>V</w:t>
+      </w:r>
+      <w:r>
+        <w:rPr>
+          <w:rFonts w:ascii="Times New Roman" w:hAnsi="Times New Roman" w:cs="Times New Roman"/>
+          <w:sz w:val="30"/>
+          <w:szCs w:val="30"/>
+          <w:lang w:val="en-SE"/>
+        </w:rPr>
+        <w:t xml:space="preserve">) / </w:t>
+      </w:r>
+      <w:r>
+        <w:rPr>
+          <w:rFonts w:ascii="Times New Roman" w:hAnsi="Times New Roman" w:cs="Times New Roman"/>
+          <w:sz w:val="30"/>
+          <w:szCs w:val="30"/>
+          <w:lang w:val="en-US"/>
+        </w:rPr>
+        <w:t>|U| |V|</w:t>
+      </w:r>
+      <w:r>
+        <w:rPr>
+          <w:rFonts w:ascii="Times New Roman" w:hAnsi="Times New Roman" w:cs="Times New Roman"/>
+          <w:sz w:val="30"/>
+          <w:szCs w:val="30"/>
+          <w:lang w:val="en-US"/>
+        </w:rPr>
+        <w:br/>
+      </w:r>
+    </w:p>
+    <w:p>
+      <w:pPr>
+        <w:pStyle w:val="ListParagraph"/>
+        <w:numPr>
+          <w:ilvl w:val="0"/>
+          <w:numId w:val="9"/>
+        </w:numPr>
+        <w:rPr>
+          <w:rFonts w:ascii="Times New Roman" w:hAnsi="Times New Roman" w:cs="Times New Roman"/>
+          <w:b/>
+          <w:bCs/>
+          <w:sz w:val="24"/>
+          <w:szCs w:val="24"/>
+          <w:lang w:val="en-US"/>
+        </w:rPr>
+      </w:pPr>
+      <w:r>
+        <w:rPr>
+          <w:rFonts w:ascii="Times New Roman" w:hAnsi="Times New Roman" w:cs="Times New Roman"/>
+          <w:b/>
+          <w:bCs/>
+          <w:noProof/>
+          <w:sz w:val="24"/>
+          <w:szCs w:val="24"/>
+          <w:lang w:val="en-US"/>
+        </w:rPr>
+        <w:drawing>
+          <wp:anchor distT="0" distB="0" distL="114300" distR="114300" simplePos="0" relativeHeight="251659264" behindDoc="0" locked="0" layoutInCell="1" allowOverlap="1" wp14:anchorId="15D59971" wp14:editId="7FC5605D">
+            <wp:simplePos x="0" y="0"/>
+            <wp:positionH relativeFrom="margin">
+              <wp:align>center</wp:align>
+            </wp:positionH>
+            <wp:positionV relativeFrom="paragraph">
+              <wp:posOffset>506730</wp:posOffset>
+            </wp:positionV>
+            <wp:extent cx="3680460" cy="1784350"/>
+            <wp:effectExtent l="0" t="0" r="0" b="6350"/>
+            <wp:wrapTopAndBottom/>
+            <wp:docPr id="2" name="Picture 2" descr="Table&#10;&#10;Description automatically generated"/>
+            <wp:cNvGraphicFramePr>
+              <a:graphicFrameLocks xmlns:a="http://schemas.openxmlformats.org/drawingml/2006/main" noChangeAspect="1"/>
+            </wp:cNvGraphicFramePr>
+            <a:graphic xmlns:a="http://schemas.openxmlformats.org/drawingml/2006/main">
+              <a:graphicData uri="http://schemas.openxmlformats.org/drawingml/2006/picture">
+                <pic:pic xmlns:pic="http://schemas.openxmlformats.org/drawingml/2006/picture">
+                  <pic:nvPicPr>
+                    <pic:cNvPr id="2" name="Picture 2" descr="Table&#10;&#10;Description automatically generated"/>
+                    <pic:cNvPicPr/>
+                  </pic:nvPicPr>
+                  <pic:blipFill>
+                    <a:blip r:embed="rId8">
+                      <a:extLst>
+                        <a:ext uri="{28A0092B-C50C-407E-A947-70E740481C1C}">
+                          <a14:useLocalDpi xmlns:a14="http://schemas.microsoft.com/office/drawing/2010/main" val="0"/>
+                        </a:ext>
+                      </a:extLst>
+                    </a:blip>
+                    <a:stretch>
+                      <a:fillRect/>
+                    </a:stretch>
+                  </pic:blipFill>
+                  <pic:spPr>
+                    <a:xfrm>
+                      <a:off x="0" y="0"/>
+                      <a:ext cx="3680460" cy="1784350"/>
+                    </a:xfrm>
+                    <a:prstGeom prst="rect">
+                      <a:avLst/>
+                    </a:prstGeom>
+                  </pic:spPr>
+                </pic:pic>
+              </a:graphicData>
+            </a:graphic>
+            <wp14:sizeRelH relativeFrom="margin">
+              <wp14:pctWidth>0</wp14:pctWidth>
+            </wp14:sizeRelH>
+            <wp14:sizeRelV relativeFrom="margin">
+              <wp14:pctHeight>0</wp14:pctHeight>
+            </wp14:sizeRelV>
+          </wp:anchor>
+        </w:drawing>
+      </w:r>
+      <w:r>
+        <w:rPr>
+          <w:rFonts w:ascii="Times New Roman" w:hAnsi="Times New Roman" w:cs="Times New Roman"/>
+          <w:b/>
+          <w:bCs/>
+          <w:sz w:val="24"/>
+          <w:szCs w:val="24"/>
+          <w:lang w:val="en-US"/>
+        </w:rPr>
+        <w:t xml:space="preserve">Judgement of the swing: </w:t>
+      </w:r>
+      <w:r>
+        <w:rPr>
+          <w:rFonts w:ascii="Times New Roman" w:hAnsi="Times New Roman" w:cs="Times New Roman"/>
+          <w:sz w:val="24"/>
+          <w:szCs w:val="24"/>
+          <w:lang w:val="en-US"/>
+        </w:rPr>
+        <w:t xml:space="preserve">the report had a simple point system to judge how good the swing was. The table below shows how they calculated the scores. </w:t>
+      </w:r>
+      <w:r>
+        <w:rPr>
+          <w:rFonts w:ascii="Times New Roman" w:hAnsi="Times New Roman" w:cs="Times New Roman"/>
+          <w:sz w:val="24"/>
+          <w:szCs w:val="24"/>
+          <w:lang w:val="en-US"/>
+        </w:rPr>
+        <w:br/>
+      </w:r>
+      <w:r>
+        <w:rPr>
+          <w:rFonts w:ascii="Times New Roman" w:hAnsi="Times New Roman" w:cs="Times New Roman"/>
+          <w:sz w:val="24"/>
+          <w:szCs w:val="24"/>
+          <w:lang w:val="en-US"/>
+        </w:rPr>
+        <w:br/>
+      </w:r>
+      <w:r>
+        <w:rPr>
+          <w:rFonts w:ascii="Times New Roman" w:hAnsi="Times New Roman" w:cs="Times New Roman"/>
+          <w:sz w:val="24"/>
+          <w:szCs w:val="24"/>
+          <w:lang w:val="en-US"/>
+        </w:rPr>
+        <w:t>A mobile phone was used that captured video at 60 fps at 1080p resolution.</w:t>
+      </w:r>
+    </w:p>
+    <w:p>
+      <w:pPr>
+        <w:ind w:left="720"/>
+        <w:rPr>
+          <w:rFonts w:ascii="Times New Roman" w:hAnsi="Times New Roman" w:cs="Times New Roman"/>
+          <w:sz w:val="24"/>
+          <w:szCs w:val="24"/>
+          <w:lang w:val="en-US"/>
+        </w:rPr>
+      </w:pPr>
+      <w:r>
+        <w:rPr>
+          <w:rFonts w:ascii="Times New Roman" w:hAnsi="Times New Roman" w:cs="Times New Roman"/>
+          <w:sz w:val="24"/>
+          <w:szCs w:val="24"/>
+          <w:lang w:val="en-US"/>
+        </w:rPr>
+        <w:t xml:space="preserve">To see if a high score </w:t>
+      </w:r>
+      <w:r>
+        <w:rPr>
+          <w:rFonts w:ascii="Times New Roman" w:hAnsi="Times New Roman" w:cs="Times New Roman"/>
+          <w:sz w:val="24"/>
+          <w:szCs w:val="24"/>
+          <w:lang w:val="en-US"/>
+        </w:rPr>
+        <w:t>led</w:t>
+      </w:r>
+      <w:r>
+        <w:rPr>
+          <w:rFonts w:ascii="Times New Roman" w:hAnsi="Times New Roman" w:cs="Times New Roman"/>
+          <w:sz w:val="24"/>
+          <w:szCs w:val="24"/>
+          <w:lang w:val="en-US"/>
+        </w:rPr>
+        <w:t xml:space="preserve"> to success on the pitch, the distance the ball travelled from the home base was calculated. There was a positive correlation between the number of points earned and the distance the ball travelled from the home base. </w:t>
+      </w:r>
+      <w:r>
+        <w:rPr>
+          <w:rFonts w:ascii="Times New Roman" w:hAnsi="Times New Roman" w:cs="Times New Roman"/>
+          <w:sz w:val="24"/>
+          <w:szCs w:val="24"/>
+          <w:lang w:val="en-US"/>
+        </w:rPr>
+        <w:t>However,</w:t>
+      </w:r>
+      <w:r>
+        <w:rPr>
+          <w:rFonts w:ascii="Times New Roman" w:hAnsi="Times New Roman" w:cs="Times New Roman"/>
+          <w:sz w:val="24"/>
+          <w:szCs w:val="24"/>
+          <w:lang w:val="en-US"/>
+        </w:rPr>
+        <w:t xml:space="preserve"> this does not </w:t>
+      </w:r>
+      <w:r>
+        <w:rPr>
+          <w:rFonts w:ascii="Times New Roman" w:hAnsi="Times New Roman" w:cs="Times New Roman"/>
+          <w:sz w:val="24"/>
+          <w:szCs w:val="24"/>
+          <w:lang w:val="en-US"/>
+        </w:rPr>
+        <w:t>consider</w:t>
+      </w:r>
+      <w:r>
+        <w:rPr>
+          <w:rFonts w:ascii="Times New Roman" w:hAnsi="Times New Roman" w:cs="Times New Roman"/>
+          <w:sz w:val="24"/>
+          <w:szCs w:val="24"/>
+          <w:lang w:val="en-US"/>
+        </w:rPr>
+        <w:t xml:space="preserve"> t</w:t>
+      </w:r>
+      <w:r>
+        <w:rPr>
+          <w:rFonts w:ascii="Times New Roman" w:hAnsi="Times New Roman" w:cs="Times New Roman"/>
+          <w:sz w:val="24"/>
+          <w:szCs w:val="24"/>
+          <w:lang w:val="en-US"/>
+        </w:rPr>
+        <w:t>he position of the bat or the contact with the ball itself, so it might not be an accurate method to test for success.</w:t>
+      </w:r>
     </w:p>
     <w:sectPr>
       <w:pgSz w:w="11906" w:h="16838"/>
@@ -2851,7 +4578,7 @@
 </file>
 
 <file path=word/numbering.xml><?xml version="1.0" encoding="utf-8"?>
-<w:numbering xmlns:wpc="http://schemas.microsoft.com/office/word/2010/wordprocessingCanvas" xmlns:cx="http://schemas.microsoft.com/office/drawing/2014/chartex" xmlns:cx1="http://schemas.microsoft.com/office/drawing/2015/9/8/chartex" xmlns:cx2="http://schemas.microsoft.com/office/drawing/2015/10/21/chartex" xmlns:cx3="http://schemas.microsoft.com/office/drawing/2016/5/9/chartex" xmlns:cx4="http://schemas.microsoft.com/office/drawing/2016/5/10/chartex" xmlns:cx5="http://schemas.microsoft.com/office/drawing/2016/5/11/chartex" xmlns:cx6="http://schemas.microsoft.com/office/drawing/2016/5/12/chartex" xmlns:cx7="http://schemas.microsoft.com/office/drawing/2016/5/13/chartex" xmlns:cx8="http://schemas.microsoft.com/office/drawing/2016/5/14/chartex" xmlns:mc="http://schemas.openxmlformats.org/markup-compatibility/2006" xmlns:aink="http://schemas.microsoft.com/office/drawing/2016/ink" xmlns:am3d="http://schemas.microsoft.com/office/drawing/2017/model3d" xmlns:o="urn:schemas-microsoft-com:office:office" xmlns:r="http://schemas.openxmlformats.org/officeDocument/2006/relationships" xmlns:m="http://schemas.openxmlformats.org/officeDocument/2006/math" xmlns:v="urn:schemas-microsoft-com:vml" xmlns:wp14="http://schemas.microsoft.com/office/word/2010/wordprocessingDrawing" xmlns:wp="http://schemas.openxmlformats.org/drawingml/2006/wordprocessingDrawing" xmlns:w10="urn:schemas-microsoft-com:office:word" xmlns:w="http://schemas.openxmlformats.org/wordprocessingml/2006/main" xmlns:w14="http://schemas.microsoft.com/office/word/2010/wordml" xmlns:w15="http://schemas.microsoft.com/office/word/2012/wordml" xmlns:w16cex="http://schemas.microsoft.com/office/word/2018/wordml/cex" xmlns:w16cid="http://schemas.microsoft.com/office/word/2016/wordml/cid" xmlns:w16="http://schemas.microsoft.com/office/word/2018/wordml" xmlns:w16sdtdh="http://schemas.microsoft.com/office/word/2020/wordml/sdtdatahash" xmlns:w16se="http://schemas.microsoft.com/office/word/2015/wordml/symex" xmlns:wpg="http://schemas.microsoft.com/office/word/2010/wordprocessingGroup" xmlns:wpi="http://schemas.microsoft.com/office/word/2010/wordprocessingInk" xmlns:wne="http://schemas.microsoft.com/office/word/2006/wordml" xmlns:wps="http://schemas.microsoft.com/office/word/2010/wordprocessingShape" mc:Ignorable="w14 w15 w16se w16cid w16 w16cex w16sdtdh wp14">
+<w:numbering xmlns:wpc="http://schemas.microsoft.com/office/word/2010/wordprocessingCanvas" xmlns:cx="http://schemas.microsoft.com/office/drawing/2014/chartex" xmlns:cx1="http://schemas.microsoft.com/office/drawing/2015/9/8/chartex" xmlns:cx2="http://schemas.microsoft.com/office/drawing/2015/10/21/chartex" xmlns:cx3="http://schemas.microsoft.com/office/drawing/2016/5/9/chartex" xmlns:cx4="http://schemas.microsoft.com/office/drawing/2016/5/10/chartex" xmlns:cx5="http://schemas.microsoft.com/office/drawing/2016/5/11/chartex" xmlns:cx6="http://schemas.microsoft.com/office/drawing/2016/5/12/chartex" xmlns:cx7="http://schemas.microsoft.com/office/drawing/2016/5/13/chartex" xmlns:cx8="http://schemas.microsoft.com/office/drawing/2016/5/14/chartex" xmlns:mc="http://schemas.openxmlformats.org/markup-compatibility/2006" xmlns:aink="http://schemas.microsoft.com/office/drawing/2016/ink" xmlns:am3d="http://schemas.microsoft.com/office/drawing/2017/model3d" xmlns:o="urn:schemas-microsoft-com:office:office" xmlns:oel="http://schemas.microsoft.com/office/2019/extlst" xmlns:r="http://schemas.openxmlformats.org/officeDocument/2006/relationships" xmlns:m="http://schemas.openxmlformats.org/officeDocument/2006/math" xmlns:v="urn:schemas-microsoft-com:vml" xmlns:wp14="http://schemas.microsoft.com/office/word/2010/wordprocessingDrawing" xmlns:wp="http://schemas.openxmlformats.org/drawingml/2006/wordprocessingDrawing" xmlns:w10="urn:schemas-microsoft-com:office:word" xmlns:w="http://schemas.openxmlformats.org/wordprocessingml/2006/main" xmlns:w14="http://schemas.microsoft.com/office/word/2010/wordml" xmlns:w15="http://schemas.microsoft.com/office/word/2012/wordml" xmlns:w16cex="http://schemas.microsoft.com/office/word/2018/wordml/cex" xmlns:w16cid="http://schemas.microsoft.com/office/word/2016/wordml/cid" xmlns:w16="http://schemas.microsoft.com/office/word/2018/wordml" xmlns:w16sdtdh="http://schemas.microsoft.com/office/word/2020/wordml/sdtdatahash" xmlns:w16se="http://schemas.microsoft.com/office/word/2015/wordml/symex" xmlns:wpg="http://schemas.microsoft.com/office/word/2010/wordprocessingGroup" xmlns:wpi="http://schemas.microsoft.com/office/word/2010/wordprocessingInk" xmlns:wne="http://schemas.microsoft.com/office/word/2006/wordml" xmlns:wps="http://schemas.microsoft.com/office/word/2010/wordprocessingShape" mc:Ignorable="w14 w15 w16se w16cid w16 w16cex w16sdtdh wp14">
   <w:abstractNum w:abstractNumId="0" w15:restartNumberingAfterBreak="0">
     <w:nsid w:val="11D0175A"/>
     <w:multiLevelType w:val="hybridMultilevel"/>
@@ -3305,6 +5032,92 @@
     </w:lvl>
   </w:abstractNum>
   <w:abstractNum w:abstractNumId="4" w15:restartNumberingAfterBreak="0">
+    <w:nsid w:val="312066B4"/>
+    <w:multiLevelType w:val="hybridMultilevel"/>
+    <w:tmpl w:val="97CACEFE"/>
+    <w:lvl w:ilvl="0" w:tplc="20000017">
+      <w:start w:val="1"/>
+      <w:numFmt w:val="lowerLetter"/>
+      <w:lvlText w:val="%1)"/>
+      <w:lvlJc w:val="left"/>
+      <w:pPr>
+        <w:ind w:left="720" w:hanging="360"/>
+      </w:pPr>
+    </w:lvl>
+    <w:lvl w:ilvl="1" w:tplc="20000019" w:tentative="1">
+      <w:start w:val="1"/>
+      <w:numFmt w:val="lowerLetter"/>
+      <w:lvlText w:val="%2."/>
+      <w:lvlJc w:val="left"/>
+      <w:pPr>
+        <w:ind w:left="1440" w:hanging="360"/>
+      </w:pPr>
+    </w:lvl>
+    <w:lvl w:ilvl="2" w:tplc="2000001B" w:tentative="1">
+      <w:start w:val="1"/>
+      <w:numFmt w:val="lowerRoman"/>
+      <w:lvlText w:val="%3."/>
+      <w:lvlJc w:val="right"/>
+      <w:pPr>
+        <w:ind w:left="2160" w:hanging="180"/>
+      </w:pPr>
+    </w:lvl>
+    <w:lvl w:ilvl="3" w:tplc="2000000F" w:tentative="1">
+      <w:start w:val="1"/>
+      <w:numFmt w:val="decimal"/>
+      <w:lvlText w:val="%4."/>
+      <w:lvlJc w:val="left"/>
+      <w:pPr>
+        <w:ind w:left="2880" w:hanging="360"/>
+      </w:pPr>
+    </w:lvl>
+    <w:lvl w:ilvl="4" w:tplc="20000019" w:tentative="1">
+      <w:start w:val="1"/>
+      <w:numFmt w:val="lowerLetter"/>
+      <w:lvlText w:val="%5."/>
+      <w:lvlJc w:val="left"/>
+      <w:pPr>
+        <w:ind w:left="3600" w:hanging="360"/>
+      </w:pPr>
+    </w:lvl>
+    <w:lvl w:ilvl="5" w:tplc="2000001B" w:tentative="1">
+      <w:start w:val="1"/>
+      <w:numFmt w:val="lowerRoman"/>
+      <w:lvlText w:val="%6."/>
+      <w:lvlJc w:val="right"/>
+      <w:pPr>
+        <w:ind w:left="4320" w:hanging="180"/>
+      </w:pPr>
+    </w:lvl>
+    <w:lvl w:ilvl="6" w:tplc="2000000F" w:tentative="1">
+      <w:start w:val="1"/>
+      <w:numFmt w:val="decimal"/>
+      <w:lvlText w:val="%7."/>
+      <w:lvlJc w:val="left"/>
+      <w:pPr>
+        <w:ind w:left="5040" w:hanging="360"/>
+      </w:pPr>
+    </w:lvl>
+    <w:lvl w:ilvl="7" w:tplc="20000019" w:tentative="1">
+      <w:start w:val="1"/>
+      <w:numFmt w:val="lowerLetter"/>
+      <w:lvlText w:val="%8."/>
+      <w:lvlJc w:val="left"/>
+      <w:pPr>
+        <w:ind w:left="5760" w:hanging="360"/>
+      </w:pPr>
+    </w:lvl>
+    <w:lvl w:ilvl="8" w:tplc="2000001B" w:tentative="1">
+      <w:start w:val="1"/>
+      <w:numFmt w:val="lowerRoman"/>
+      <w:lvlText w:val="%9."/>
+      <w:lvlJc w:val="right"/>
+      <w:pPr>
+        <w:ind w:left="6480" w:hanging="180"/>
+      </w:pPr>
+    </w:lvl>
+  </w:abstractNum>
+  <w:abstractNum w:abstractNumId="5" w15:restartNumberingAfterBreak="0">
     <w:nsid w:val="484409FB"/>
     <w:multiLevelType w:val="hybridMultilevel"/>
     <w:tmpl w:val="0B6A3006"/>
@@ -3417,7 +5230,7 @@
       </w:rPr>
     </w:lvl>
   </w:abstractNum>
-  <w:abstractNum w:abstractNumId="5" w15:restartNumberingAfterBreak="0">
+  <w:abstractNum w:abstractNumId="6" w15:restartNumberingAfterBreak="0">
     <w:nsid w:val="4BDB4874"/>
     <w:multiLevelType w:val="hybridMultilevel"/>
     <w:tmpl w:val="826027A8"/>
@@ -3530,8 +5343,234 @@
       </w:rPr>
     </w:lvl>
   </w:abstractNum>
+  <w:abstractNum w:abstractNumId="7" w15:restartNumberingAfterBreak="0">
+    <w:nsid w:val="69633F8E"/>
+    <w:multiLevelType w:val="hybridMultilevel"/>
+    <w:tmpl w:val="D248D2E6"/>
+    <w:lvl w:ilvl="0" w:tplc="20000001">
+      <w:start w:val="1"/>
+      <w:numFmt w:val="bullet"/>
+      <w:lvlText w:val=""/>
+      <w:lvlJc w:val="left"/>
+      <w:pPr>
+        <w:ind w:left="720" w:hanging="360"/>
+      </w:pPr>
+      <w:rPr>
+        <w:rFonts w:ascii="Symbol" w:hAnsi="Symbol" w:hint="default"/>
+      </w:rPr>
+    </w:lvl>
+    <w:lvl w:ilvl="1" w:tplc="20000003">
+      <w:start w:val="1"/>
+      <w:numFmt w:val="bullet"/>
+      <w:lvlText w:val="o"/>
+      <w:lvlJc w:val="left"/>
+      <w:pPr>
+        <w:ind w:left="1440" w:hanging="360"/>
+      </w:pPr>
+      <w:rPr>
+        <w:rFonts w:ascii="Courier New" w:hAnsi="Courier New" w:cs="Courier New" w:hint="default"/>
+      </w:rPr>
+    </w:lvl>
+    <w:lvl w:ilvl="2" w:tplc="20000005" w:tentative="1">
+      <w:start w:val="1"/>
+      <w:numFmt w:val="bullet"/>
+      <w:lvlText w:val=""/>
+      <w:lvlJc w:val="left"/>
+      <w:pPr>
+        <w:ind w:left="2160" w:hanging="360"/>
+      </w:pPr>
+      <w:rPr>
+        <w:rFonts w:ascii="Wingdings" w:hAnsi="Wingdings" w:hint="default"/>
+      </w:rPr>
+    </w:lvl>
+    <w:lvl w:ilvl="3" w:tplc="20000001" w:tentative="1">
+      <w:start w:val="1"/>
+      <w:numFmt w:val="bullet"/>
+      <w:lvlText w:val=""/>
+      <w:lvlJc w:val="left"/>
+      <w:pPr>
+        <w:ind w:left="2880" w:hanging="360"/>
+      </w:pPr>
+      <w:rPr>
+        <w:rFonts w:ascii="Symbol" w:hAnsi="Symbol" w:hint="default"/>
+      </w:rPr>
+    </w:lvl>
+    <w:lvl w:ilvl="4" w:tplc="20000003" w:tentative="1">
+      <w:start w:val="1"/>
+      <w:numFmt w:val="bullet"/>
+      <w:lvlText w:val="o"/>
+      <w:lvlJc w:val="left"/>
+      <w:pPr>
+        <w:ind w:left="3600" w:hanging="360"/>
+      </w:pPr>
+      <w:rPr>
+        <w:rFonts w:ascii="Courier New" w:hAnsi="Courier New" w:cs="Courier New" w:hint="default"/>
+      </w:rPr>
+    </w:lvl>
+    <w:lvl w:ilvl="5" w:tplc="20000005" w:tentative="1">
+      <w:start w:val="1"/>
+      <w:numFmt w:val="bullet"/>
+      <w:lvlText w:val=""/>
+      <w:lvlJc w:val="left"/>
+      <w:pPr>
+        <w:ind w:left="4320" w:hanging="360"/>
+      </w:pPr>
+      <w:rPr>
+        <w:rFonts w:ascii="Wingdings" w:hAnsi="Wingdings" w:hint="default"/>
+      </w:rPr>
+    </w:lvl>
+    <w:lvl w:ilvl="6" w:tplc="20000001" w:tentative="1">
+      <w:start w:val="1"/>
+      <w:numFmt w:val="bullet"/>
+      <w:lvlText w:val=""/>
+      <w:lvlJc w:val="left"/>
+      <w:pPr>
+        <w:ind w:left="5040" w:hanging="360"/>
+      </w:pPr>
+      <w:rPr>
+        <w:rFonts w:ascii="Symbol" w:hAnsi="Symbol" w:hint="default"/>
+      </w:rPr>
+    </w:lvl>
+    <w:lvl w:ilvl="7" w:tplc="20000003" w:tentative="1">
+      <w:start w:val="1"/>
+      <w:numFmt w:val="bullet"/>
+      <w:lvlText w:val="o"/>
+      <w:lvlJc w:val="left"/>
+      <w:pPr>
+        <w:ind w:left="5760" w:hanging="360"/>
+      </w:pPr>
+      <w:rPr>
+        <w:rFonts w:ascii="Courier New" w:hAnsi="Courier New" w:cs="Courier New" w:hint="default"/>
+      </w:rPr>
+    </w:lvl>
+    <w:lvl w:ilvl="8" w:tplc="20000005" w:tentative="1">
+      <w:start w:val="1"/>
+      <w:numFmt w:val="bullet"/>
+      <w:lvlText w:val=""/>
+      <w:lvlJc w:val="left"/>
+      <w:pPr>
+        <w:ind w:left="6480" w:hanging="360"/>
+      </w:pPr>
+      <w:rPr>
+        <w:rFonts w:ascii="Wingdings" w:hAnsi="Wingdings" w:hint="default"/>
+      </w:rPr>
+    </w:lvl>
+  </w:abstractNum>
+  <w:abstractNum w:abstractNumId="8" w15:restartNumberingAfterBreak="0">
+    <w:nsid w:val="6AB608E4"/>
+    <w:multiLevelType w:val="hybridMultilevel"/>
+    <w:tmpl w:val="625CB866"/>
+    <w:lvl w:ilvl="0" w:tplc="20000001">
+      <w:start w:val="1"/>
+      <w:numFmt w:val="bullet"/>
+      <w:lvlText w:val=""/>
+      <w:lvlJc w:val="left"/>
+      <w:pPr>
+        <w:ind w:left="720" w:hanging="360"/>
+      </w:pPr>
+      <w:rPr>
+        <w:rFonts w:ascii="Symbol" w:hAnsi="Symbol" w:hint="default"/>
+      </w:rPr>
+    </w:lvl>
+    <w:lvl w:ilvl="1" w:tplc="20000003" w:tentative="1">
+      <w:start w:val="1"/>
+      <w:numFmt w:val="bullet"/>
+      <w:lvlText w:val="o"/>
+      <w:lvlJc w:val="left"/>
+      <w:pPr>
+        <w:ind w:left="1440" w:hanging="360"/>
+      </w:pPr>
+      <w:rPr>
+        <w:rFonts w:ascii="Courier New" w:hAnsi="Courier New" w:cs="Courier New" w:hint="default"/>
+      </w:rPr>
+    </w:lvl>
+    <w:lvl w:ilvl="2" w:tplc="20000005" w:tentative="1">
+      <w:start w:val="1"/>
+      <w:numFmt w:val="bullet"/>
+      <w:lvlText w:val=""/>
+      <w:lvlJc w:val="left"/>
+      <w:pPr>
+        <w:ind w:left="2160" w:hanging="360"/>
+      </w:pPr>
+      <w:rPr>
+        <w:rFonts w:ascii="Wingdings" w:hAnsi="Wingdings" w:hint="default"/>
+      </w:rPr>
+    </w:lvl>
+    <w:lvl w:ilvl="3" w:tplc="20000001" w:tentative="1">
+      <w:start w:val="1"/>
+      <w:numFmt w:val="bullet"/>
+      <w:lvlText w:val=""/>
+      <w:lvlJc w:val="left"/>
+      <w:pPr>
+        <w:ind w:left="2880" w:hanging="360"/>
+      </w:pPr>
+      <w:rPr>
+        <w:rFonts w:ascii="Symbol" w:hAnsi="Symbol" w:hint="default"/>
+      </w:rPr>
+    </w:lvl>
+    <w:lvl w:ilvl="4" w:tplc="20000003" w:tentative="1">
+      <w:start w:val="1"/>
+      <w:numFmt w:val="bullet"/>
+      <w:lvlText w:val="o"/>
+      <w:lvlJc w:val="left"/>
+      <w:pPr>
+        <w:ind w:left="3600" w:hanging="360"/>
+      </w:pPr>
+      <w:rPr>
+        <w:rFonts w:ascii="Courier New" w:hAnsi="Courier New" w:cs="Courier New" w:hint="default"/>
+      </w:rPr>
+    </w:lvl>
+    <w:lvl w:ilvl="5" w:tplc="20000005" w:tentative="1">
+      <w:start w:val="1"/>
+      <w:numFmt w:val="bullet"/>
+      <w:lvlText w:val=""/>
+      <w:lvlJc w:val="left"/>
+      <w:pPr>
+        <w:ind w:left="4320" w:hanging="360"/>
+      </w:pPr>
+      <w:rPr>
+        <w:rFonts w:ascii="Wingdings" w:hAnsi="Wingdings" w:hint="default"/>
+      </w:rPr>
+    </w:lvl>
+    <w:lvl w:ilvl="6" w:tplc="20000001" w:tentative="1">
+      <w:start w:val="1"/>
+      <w:numFmt w:val="bullet"/>
+      <w:lvlText w:val=""/>
+      <w:lvlJc w:val="left"/>
+      <w:pPr>
+        <w:ind w:left="5040" w:hanging="360"/>
+      </w:pPr>
+      <w:rPr>
+        <w:rFonts w:ascii="Symbol" w:hAnsi="Symbol" w:hint="default"/>
+      </w:rPr>
+    </w:lvl>
+    <w:lvl w:ilvl="7" w:tplc="20000003" w:tentative="1">
+      <w:start w:val="1"/>
+      <w:numFmt w:val="bullet"/>
+      <w:lvlText w:val="o"/>
+      <w:lvlJc w:val="left"/>
+      <w:pPr>
+        <w:ind w:left="5760" w:hanging="360"/>
+      </w:pPr>
+      <w:rPr>
+        <w:rFonts w:ascii="Courier New" w:hAnsi="Courier New" w:cs="Courier New" w:hint="default"/>
+      </w:rPr>
+    </w:lvl>
+    <w:lvl w:ilvl="8" w:tplc="20000005" w:tentative="1">
+      <w:start w:val="1"/>
+      <w:numFmt w:val="bullet"/>
+      <w:lvlText w:val=""/>
+      <w:lvlJc w:val="left"/>
+      <w:pPr>
+        <w:ind w:left="6480" w:hanging="360"/>
+      </w:pPr>
+      <w:rPr>
+        <w:rFonts w:ascii="Wingdings" w:hAnsi="Wingdings" w:hint="default"/>
+      </w:rPr>
+    </w:lvl>
+  </w:abstractNum>
   <w:num w:numId="1" w16cid:durableId="1705474871">
-    <w:abstractNumId w:val="4"/>
+    <w:abstractNumId w:val="5"/>
   </w:num>
   <w:num w:numId="2" w16cid:durableId="2044554564">
     <w:abstractNumId w:val="2"/>
@@ -3546,7 +5585,16 @@
     <w:abstractNumId w:val="3"/>
   </w:num>
   <w:num w:numId="6" w16cid:durableId="1844933854">
-    <w:abstractNumId w:val="5"/>
+    <w:abstractNumId w:val="6"/>
+  </w:num>
+  <w:num w:numId="7" w16cid:durableId="2068454967">
+    <w:abstractNumId w:val="8"/>
+  </w:num>
+  <w:num w:numId="8" w16cid:durableId="491530751">
+    <w:abstractNumId w:val="7"/>
+  </w:num>
+  <w:num w:numId="9" w16cid:durableId="362706058">
+    <w:abstractNumId w:val="4"/>
   </w:num>
 </w:numbering>
 </file>

</xml_diff>

<commit_message>
added papers 8 and 9
</commit_message>
<xml_diff>
--- a/Summary.docx
+++ b/Summary.docx
@@ -31,8 +31,8 @@
         <w:spacing w:after="40"/>
         <w:rPr>
           <w:rFonts w:ascii="Times New Roman" w:hAnsi="Times New Roman" w:cs="Times New Roman"/>
-          <w:sz w:val="24"/>
-          <w:szCs w:val="24"/>
+          <w:sz w:val="32"/>
+          <w:szCs w:val="32"/>
           <w:lang w:val="en-US"/>
         </w:rPr>
       </w:pPr>
@@ -59,8 +59,8 @@
           <w:rFonts w:ascii="Times New Roman" w:hAnsi="Times New Roman" w:cs="Times New Roman"/>
           <w:b/>
           <w:bCs/>
-          <w:sz w:val="24"/>
-          <w:szCs w:val="24"/>
+          <w:sz w:val="32"/>
+          <w:szCs w:val="32"/>
           <w:lang w:val="en-US"/>
         </w:rPr>
         <w:t xml:space="preserve">1. </w:t>
@@ -70,8 +70,8 @@
           <w:rFonts w:ascii="Times New Roman" w:hAnsi="Times New Roman" w:cs="Times New Roman"/>
           <w:b/>
           <w:bCs/>
-          <w:sz w:val="24"/>
-          <w:szCs w:val="24"/>
+          <w:sz w:val="32"/>
+          <w:szCs w:val="32"/>
           <w:lang w:val="en-SE"/>
         </w:rPr>
         <w:t>Applying Pose Estimation to Predict Amateur</w:t>
@@ -81,8 +81,8 @@
           <w:rFonts w:ascii="Times New Roman" w:hAnsi="Times New Roman" w:cs="Times New Roman"/>
           <w:b/>
           <w:bCs/>
-          <w:sz w:val="24"/>
-          <w:szCs w:val="24"/>
+          <w:sz w:val="32"/>
+          <w:szCs w:val="32"/>
           <w:lang w:val="en-US"/>
         </w:rPr>
         <w:t xml:space="preserve"> </w:t>
@@ -92,8 +92,8 @@
           <w:rFonts w:ascii="Times New Roman" w:hAnsi="Times New Roman" w:cs="Times New Roman"/>
           <w:b/>
           <w:bCs/>
-          <w:sz w:val="24"/>
-          <w:szCs w:val="24"/>
+          <w:sz w:val="32"/>
+          <w:szCs w:val="32"/>
           <w:lang w:val="en-SE"/>
         </w:rPr>
         <w:t>Golf Swing Performance Using</w:t>
@@ -103,8 +103,8 @@
           <w:rFonts w:ascii="Times New Roman" w:hAnsi="Times New Roman" w:cs="Times New Roman"/>
           <w:b/>
           <w:bCs/>
-          <w:sz w:val="24"/>
-          <w:szCs w:val="24"/>
+          <w:sz w:val="32"/>
+          <w:szCs w:val="32"/>
           <w:lang w:val="en-US"/>
         </w:rPr>
         <w:t xml:space="preserve"> </w:t>
@@ -114,8 +114,8 @@
           <w:rFonts w:ascii="Times New Roman" w:hAnsi="Times New Roman" w:cs="Times New Roman"/>
           <w:b/>
           <w:bCs/>
-          <w:sz w:val="24"/>
-          <w:szCs w:val="24"/>
+          <w:sz w:val="32"/>
+          <w:szCs w:val="32"/>
           <w:lang w:val="en-SE"/>
         </w:rPr>
         <w:t>Edge Processing</w:t>
@@ -123,8 +123,8 @@
       <w:r>
         <w:rPr>
           <w:rFonts w:ascii="Times New Roman" w:hAnsi="Times New Roman" w:cs="Times New Roman"/>
-          <w:sz w:val="24"/>
-          <w:szCs w:val="24"/>
+          <w:sz w:val="32"/>
+          <w:szCs w:val="32"/>
           <w:lang w:val="en-US"/>
         </w:rPr>
         <w:br/>
@@ -1159,18 +1159,18 @@
           <w:rFonts w:ascii="Times New Roman" w:hAnsi="Times New Roman" w:cs="Times New Roman"/>
           <w:b/>
           <w:bCs/>
-          <w:sz w:val="24"/>
-          <w:szCs w:val="24"/>
-          <w:lang w:val="en-US"/>
-        </w:rPr>
-      </w:pPr>
-      <w:r>
-        <w:rPr>
-          <w:rFonts w:ascii="Times New Roman" w:hAnsi="Times New Roman" w:cs="Times New Roman"/>
-          <w:b/>
-          <w:bCs/>
-          <w:sz w:val="24"/>
-          <w:szCs w:val="24"/>
+          <w:sz w:val="32"/>
+          <w:szCs w:val="32"/>
+          <w:lang w:val="en-US"/>
+        </w:rPr>
+      </w:pPr>
+      <w:r>
+        <w:rPr>
+          <w:rFonts w:ascii="Times New Roman" w:hAnsi="Times New Roman" w:cs="Times New Roman"/>
+          <w:b/>
+          <w:bCs/>
+          <w:sz w:val="32"/>
+          <w:szCs w:val="32"/>
           <w:lang w:val="en-US"/>
         </w:rPr>
         <w:t xml:space="preserve">2. </w:t>
@@ -1180,8 +1180,8 @@
           <w:rFonts w:ascii="Times New Roman" w:hAnsi="Times New Roman" w:cs="Times New Roman"/>
           <w:b/>
           <w:bCs/>
-          <w:sz w:val="24"/>
-          <w:szCs w:val="24"/>
+          <w:sz w:val="32"/>
+          <w:szCs w:val="32"/>
           <w:lang w:val="en-SE"/>
         </w:rPr>
         <w:t>Accurate and Efficient 3D Human Pose Estimation Algorithm</w:t>
@@ -1191,8 +1191,8 @@
           <w:rFonts w:ascii="Times New Roman" w:hAnsi="Times New Roman" w:cs="Times New Roman"/>
           <w:b/>
           <w:bCs/>
-          <w:sz w:val="24"/>
-          <w:szCs w:val="24"/>
+          <w:sz w:val="32"/>
+          <w:szCs w:val="32"/>
           <w:lang w:val="en-US"/>
         </w:rPr>
         <w:t xml:space="preserve"> </w:t>
@@ -1202,8 +1202,8 @@
           <w:rFonts w:ascii="Times New Roman" w:hAnsi="Times New Roman" w:cs="Times New Roman"/>
           <w:b/>
           <w:bCs/>
-          <w:sz w:val="24"/>
-          <w:szCs w:val="24"/>
+          <w:sz w:val="32"/>
+          <w:szCs w:val="32"/>
           <w:lang w:val="en-SE"/>
         </w:rPr>
         <w:t>using Single Depth Images for Pose Analysis in Golf</w:t>
@@ -1213,8 +1213,8 @@
           <w:rFonts w:ascii="Times New Roman" w:hAnsi="Times New Roman" w:cs="Times New Roman"/>
           <w:b/>
           <w:bCs/>
-          <w:sz w:val="24"/>
-          <w:szCs w:val="24"/>
+          <w:sz w:val="32"/>
+          <w:szCs w:val="32"/>
           <w:lang w:val="en-US"/>
         </w:rPr>
         <w:t xml:space="preserve"> </w:t>
@@ -1223,8 +1223,8 @@
         <w:rPr>
           <w:rFonts w:ascii="Times New Roman" w:hAnsi="Times New Roman" w:cs="Times New Roman"/>
           <w:color w:val="FF0000"/>
-          <w:sz w:val="24"/>
-          <w:szCs w:val="24"/>
+          <w:sz w:val="32"/>
+          <w:szCs w:val="32"/>
           <w:lang w:val="en-US"/>
         </w:rPr>
         <w:t>(Unrelated to our needs)</w:t>
@@ -1348,18 +1348,18 @@
           <w:rFonts w:ascii="Times New Roman" w:hAnsi="Times New Roman" w:cs="Times New Roman"/>
           <w:b/>
           <w:bCs/>
-          <w:sz w:val="24"/>
-          <w:szCs w:val="24"/>
-          <w:lang w:val="en-SE"/>
-        </w:rPr>
-      </w:pPr>
-      <w:r>
-        <w:rPr>
-          <w:rFonts w:ascii="Times New Roman" w:hAnsi="Times New Roman" w:cs="Times New Roman"/>
-          <w:b/>
-          <w:bCs/>
-          <w:sz w:val="24"/>
-          <w:szCs w:val="24"/>
+          <w:sz w:val="32"/>
+          <w:szCs w:val="32"/>
+          <w:lang w:val="en-SE"/>
+        </w:rPr>
+      </w:pPr>
+      <w:r>
+        <w:rPr>
+          <w:rFonts w:ascii="Times New Roman" w:hAnsi="Times New Roman" w:cs="Times New Roman"/>
+          <w:b/>
+          <w:bCs/>
+          <w:sz w:val="32"/>
+          <w:szCs w:val="32"/>
           <w:lang w:val="en-US"/>
         </w:rPr>
         <w:t xml:space="preserve">3. </w:t>
@@ -1369,8 +1369,8 @@
           <w:rFonts w:ascii="Times New Roman" w:hAnsi="Times New Roman" w:cs="Times New Roman"/>
           <w:b/>
           <w:bCs/>
-          <w:sz w:val="24"/>
-          <w:szCs w:val="24"/>
+          <w:sz w:val="32"/>
+          <w:szCs w:val="32"/>
           <w:lang w:val="en-SE"/>
         </w:rPr>
         <w:t xml:space="preserve">How Can I Swing Like </w:t>
@@ -1380,8 +1380,8 @@
           <w:rFonts w:ascii="Times New Roman" w:hAnsi="Times New Roman" w:cs="Times New Roman"/>
           <w:b/>
           <w:bCs/>
-          <w:sz w:val="24"/>
-          <w:szCs w:val="24"/>
+          <w:sz w:val="32"/>
+          <w:szCs w:val="32"/>
           <w:lang w:val="en-SE"/>
         </w:rPr>
         <w:t>Pro?</w:t>
@@ -1391,8 +1391,8 @@
           <w:rFonts w:ascii="Times New Roman" w:hAnsi="Times New Roman" w:cs="Times New Roman"/>
           <w:b/>
           <w:bCs/>
-          <w:sz w:val="24"/>
-          <w:szCs w:val="24"/>
+          <w:sz w:val="32"/>
+          <w:szCs w:val="32"/>
           <w:lang w:val="en-SE"/>
         </w:rPr>
         <w:t xml:space="preserve"> Golf Swing Analysis Tool</w:t>
@@ -1402,8 +1402,8 @@
           <w:rFonts w:ascii="Times New Roman" w:hAnsi="Times New Roman" w:cs="Times New Roman"/>
           <w:b/>
           <w:bCs/>
-          <w:sz w:val="24"/>
-          <w:szCs w:val="24"/>
+          <w:sz w:val="32"/>
+          <w:szCs w:val="32"/>
           <w:lang w:val="en-US"/>
         </w:rPr>
         <w:t xml:space="preserve"> </w:t>
@@ -1413,8 +1413,8 @@
           <w:rFonts w:ascii="Times New Roman" w:hAnsi="Times New Roman" w:cs="Times New Roman"/>
           <w:b/>
           <w:bCs/>
-          <w:sz w:val="24"/>
-          <w:szCs w:val="24"/>
+          <w:sz w:val="32"/>
+          <w:szCs w:val="32"/>
           <w:lang w:val="en-SE"/>
         </w:rPr>
         <w:t>for Self Training</w:t>
@@ -1424,8 +1424,8 @@
           <w:rFonts w:ascii="Times New Roman" w:hAnsi="Times New Roman" w:cs="Times New Roman"/>
           <w:b/>
           <w:bCs/>
-          <w:sz w:val="24"/>
-          <w:szCs w:val="24"/>
+          <w:sz w:val="32"/>
+          <w:szCs w:val="32"/>
           <w:lang w:val="en-US"/>
         </w:rPr>
         <w:t xml:space="preserve"> </w:t>
@@ -1436,8 +1436,8 @@
           <w:b/>
           <w:bCs/>
           <w:color w:val="FF0000"/>
-          <w:sz w:val="24"/>
-          <w:szCs w:val="24"/>
+          <w:sz w:val="32"/>
+          <w:szCs w:val="32"/>
           <w:lang w:val="en-US"/>
         </w:rPr>
         <w:t>(Very short paper)</w:t>
@@ -1447,8 +1447,8 @@
           <w:rFonts w:ascii="Times New Roman" w:hAnsi="Times New Roman" w:cs="Times New Roman"/>
           <w:b/>
           <w:bCs/>
-          <w:sz w:val="24"/>
-          <w:szCs w:val="24"/>
+          <w:sz w:val="32"/>
+          <w:szCs w:val="32"/>
           <w:lang w:val="en-SE"/>
         </w:rPr>
         <w:br/>
@@ -2024,18 +2024,18 @@
       <w:pPr>
         <w:rPr>
           <w:rFonts w:ascii="Times New Roman" w:hAnsi="Times New Roman" w:cs="Times New Roman"/>
-          <w:sz w:val="24"/>
-          <w:szCs w:val="24"/>
-          <w:lang w:val="en-SE"/>
-        </w:rPr>
-      </w:pPr>
-      <w:r>
-        <w:rPr>
-          <w:rFonts w:ascii="Times New Roman" w:hAnsi="Times New Roman" w:cs="Times New Roman"/>
-          <w:b/>
-          <w:bCs/>
-          <w:sz w:val="24"/>
-          <w:szCs w:val="24"/>
+          <w:sz w:val="32"/>
+          <w:szCs w:val="32"/>
+          <w:lang w:val="en-SE"/>
+        </w:rPr>
+      </w:pPr>
+      <w:r>
+        <w:rPr>
+          <w:rFonts w:ascii="Times New Roman" w:hAnsi="Times New Roman" w:cs="Times New Roman"/>
+          <w:b/>
+          <w:bCs/>
+          <w:sz w:val="32"/>
+          <w:szCs w:val="32"/>
           <w:lang w:val="en-US"/>
         </w:rPr>
         <w:t>4</w:t>
@@ -2045,8 +2045,8 @@
           <w:rFonts w:ascii="Times New Roman" w:hAnsi="Times New Roman" w:cs="Times New Roman"/>
           <w:b/>
           <w:bCs/>
-          <w:sz w:val="24"/>
-          <w:szCs w:val="24"/>
+          <w:sz w:val="32"/>
+          <w:szCs w:val="32"/>
           <w:lang w:val="en-US"/>
         </w:rPr>
         <w:t xml:space="preserve">. </w:t>
@@ -2056,8 +2056,8 @@
           <w:rFonts w:ascii="Times New Roman" w:hAnsi="Times New Roman" w:cs="Times New Roman"/>
           <w:b/>
           <w:bCs/>
-          <w:sz w:val="24"/>
-          <w:szCs w:val="24"/>
+          <w:sz w:val="32"/>
+          <w:szCs w:val="32"/>
           <w:lang w:val="en-SE"/>
         </w:rPr>
         <w:t>Golf Swing Correction Based on Deep Learning Body Posture</w:t>
@@ -2067,8 +2067,8 @@
           <w:rFonts w:ascii="Times New Roman" w:hAnsi="Times New Roman" w:cs="Times New Roman"/>
           <w:b/>
           <w:bCs/>
-          <w:sz w:val="24"/>
-          <w:szCs w:val="24"/>
+          <w:sz w:val="32"/>
+          <w:szCs w:val="32"/>
           <w:lang w:val="en-US"/>
         </w:rPr>
         <w:t xml:space="preserve"> </w:t>
@@ -2078,8 +2078,8 @@
           <w:rFonts w:ascii="Times New Roman" w:hAnsi="Times New Roman" w:cs="Times New Roman"/>
           <w:b/>
           <w:bCs/>
-          <w:sz w:val="24"/>
-          <w:szCs w:val="24"/>
+          <w:sz w:val="32"/>
+          <w:szCs w:val="32"/>
           <w:lang w:val="en-SE"/>
         </w:rPr>
         <w:t>Recognition</w:t>
@@ -2089,8 +2089,8 @@
           <w:rFonts w:ascii="Times New Roman" w:hAnsi="Times New Roman" w:cs="Times New Roman"/>
           <w:b/>
           <w:bCs/>
-          <w:sz w:val="24"/>
-          <w:szCs w:val="24"/>
+          <w:sz w:val="32"/>
+          <w:szCs w:val="32"/>
           <w:lang w:val="en-US"/>
         </w:rPr>
         <w:t xml:space="preserve"> </w:t>
@@ -2099,8 +2099,8 @@
         <w:rPr>
           <w:rFonts w:ascii="Times New Roman" w:hAnsi="Times New Roman" w:cs="Times New Roman"/>
           <w:color w:val="FF0000"/>
-          <w:sz w:val="24"/>
-          <w:szCs w:val="24"/>
+          <w:sz w:val="32"/>
+          <w:szCs w:val="32"/>
           <w:lang w:val="en-US"/>
         </w:rPr>
         <w:t>(Best suited to our needs)</w:t>
@@ -2131,6 +2131,7 @@
         <w:t xml:space="preserve">Uses </w:t>
       </w:r>
       <w:proofErr w:type="spellStart"/>
+      <w:proofErr w:type="gramStart"/>
       <w:r>
         <w:rPr>
           <w:rFonts w:ascii="Times New Roman" w:hAnsi="Times New Roman" w:cs="Times New Roman"/>
@@ -2150,6 +2151,7 @@
         </w:rPr>
         <w:t>(</w:t>
       </w:r>
+      <w:proofErr w:type="gramEnd"/>
       <w:r>
         <w:rPr>
           <w:rFonts w:ascii="Times New Roman" w:hAnsi="Times New Roman" w:cs="Times New Roman"/>
@@ -2560,8 +2562,8 @@
           <w:rFonts w:ascii="Times New Roman" w:hAnsi="Times New Roman" w:cs="Times New Roman"/>
           <w:b/>
           <w:bCs/>
-          <w:sz w:val="24"/>
-          <w:szCs w:val="24"/>
+          <w:sz w:val="32"/>
+          <w:szCs w:val="32"/>
           <w:lang w:val="en-US"/>
         </w:rPr>
         <w:t xml:space="preserve">5. </w:t>
@@ -2571,8 +2573,8 @@
           <w:rFonts w:ascii="Times New Roman" w:hAnsi="Times New Roman" w:cs="Times New Roman"/>
           <w:b/>
           <w:bCs/>
-          <w:sz w:val="24"/>
-          <w:szCs w:val="24"/>
+          <w:sz w:val="32"/>
+          <w:szCs w:val="32"/>
           <w:lang w:val="en-SE"/>
         </w:rPr>
         <w:t xml:space="preserve">Human Pose Estimation for Training Assistance: </w:t>
@@ -2582,8 +2584,8 @@
           <w:rFonts w:ascii="Times New Roman" w:hAnsi="Times New Roman" w:cs="Times New Roman"/>
           <w:b/>
           <w:bCs/>
-          <w:sz w:val="24"/>
-          <w:szCs w:val="24"/>
+          <w:sz w:val="32"/>
+          <w:szCs w:val="32"/>
           <w:lang w:val="en-US"/>
         </w:rPr>
         <w:t xml:space="preserve">A Systematic </w:t>
@@ -2593,8 +2595,8 @@
           <w:rFonts w:ascii="Times New Roman" w:hAnsi="Times New Roman" w:cs="Times New Roman"/>
           <w:b/>
           <w:bCs/>
-          <w:sz w:val="24"/>
-          <w:szCs w:val="24"/>
+          <w:sz w:val="32"/>
+          <w:szCs w:val="32"/>
           <w:lang w:val="en-SE"/>
         </w:rPr>
         <w:t>Literature Review</w:t>
@@ -2655,7 +2657,27 @@
           <w:szCs w:val="24"/>
           <w:lang w:val="en-US"/>
         </w:rPr>
-        <w:t xml:space="preserve">Motion blur, ambiguity between the poses and loose fitting clothing can cause misdetections </w:t>
+        <w:t xml:space="preserve">Motion blur, ambiguity between the poses and </w:t>
+      </w:r>
+      <w:proofErr w:type="gramStart"/>
+      <w:r>
+        <w:rPr>
+          <w:rFonts w:ascii="Times New Roman" w:hAnsi="Times New Roman" w:cs="Times New Roman"/>
+          <w:sz w:val="24"/>
+          <w:szCs w:val="24"/>
+          <w:lang w:val="en-US"/>
+        </w:rPr>
+        <w:t>loose fitting</w:t>
+      </w:r>
+      <w:proofErr w:type="gramEnd"/>
+      <w:r>
+        <w:rPr>
+          <w:rFonts w:ascii="Times New Roman" w:hAnsi="Times New Roman" w:cs="Times New Roman"/>
+          <w:sz w:val="24"/>
+          <w:szCs w:val="24"/>
+          <w:lang w:val="en-US"/>
+        </w:rPr>
+        <w:t xml:space="preserve"> clothing can cause misdetections </w:t>
       </w:r>
     </w:p>
     <w:p>
@@ -2784,18 +2806,18 @@
           <w:rFonts w:ascii="Times New Roman" w:hAnsi="Times New Roman" w:cs="Times New Roman"/>
           <w:b/>
           <w:bCs/>
-          <w:sz w:val="24"/>
-          <w:szCs w:val="24"/>
-          <w:lang w:val="en-SE"/>
-        </w:rPr>
-      </w:pPr>
-      <w:r>
-        <w:rPr>
-          <w:rFonts w:ascii="Times New Roman" w:hAnsi="Times New Roman" w:cs="Times New Roman"/>
-          <w:b/>
-          <w:bCs/>
-          <w:sz w:val="24"/>
-          <w:szCs w:val="24"/>
+          <w:sz w:val="32"/>
+          <w:szCs w:val="32"/>
+          <w:lang w:val="en-SE"/>
+        </w:rPr>
+      </w:pPr>
+      <w:r>
+        <w:rPr>
+          <w:rFonts w:ascii="Times New Roman" w:hAnsi="Times New Roman" w:cs="Times New Roman"/>
+          <w:b/>
+          <w:bCs/>
+          <w:sz w:val="32"/>
+          <w:szCs w:val="32"/>
           <w:lang w:val="en-US"/>
         </w:rPr>
         <w:t xml:space="preserve">6. </w:t>
@@ -2805,8 +2827,8 @@
           <w:rFonts w:ascii="Times New Roman" w:hAnsi="Times New Roman" w:cs="Times New Roman"/>
           <w:b/>
           <w:bCs/>
-          <w:sz w:val="24"/>
-          <w:szCs w:val="24"/>
+          <w:sz w:val="32"/>
+          <w:szCs w:val="32"/>
           <w:lang w:val="en-SE"/>
         </w:rPr>
         <w:t>Golf video tracking based on recognition</w:t>
@@ -2816,8 +2838,8 @@
           <w:rFonts w:ascii="Times New Roman" w:hAnsi="Times New Roman" w:cs="Times New Roman"/>
           <w:b/>
           <w:bCs/>
-          <w:sz w:val="24"/>
-          <w:szCs w:val="24"/>
+          <w:sz w:val="32"/>
+          <w:szCs w:val="32"/>
           <w:lang w:val="en-US"/>
         </w:rPr>
         <w:t xml:space="preserve"> </w:t>
@@ -2827,8 +2849,8 @@
           <w:rFonts w:ascii="Times New Roman" w:hAnsi="Times New Roman" w:cs="Times New Roman"/>
           <w:b/>
           <w:bCs/>
-          <w:sz w:val="24"/>
-          <w:szCs w:val="24"/>
+          <w:sz w:val="32"/>
+          <w:szCs w:val="32"/>
           <w:lang w:val="en-SE"/>
         </w:rPr>
         <w:t>with HOG and spatial–temporal vector</w:t>
@@ -3114,16 +3136,7 @@
           <w:szCs w:val="24"/>
           <w:lang w:val="en-US"/>
         </w:rPr>
-        <w:t>Finds initial positions of hand and club</w:t>
-      </w:r>
-      <w:r>
-        <w:rPr>
-          <w:rFonts w:ascii="Times New Roman" w:hAnsi="Times New Roman" w:cs="Times New Roman"/>
-          <w:sz w:val="24"/>
-          <w:szCs w:val="24"/>
-          <w:lang w:val="en-US"/>
-        </w:rPr>
-        <w:t xml:space="preserve">. </w:t>
+        <w:t xml:space="preserve">Finds initial positions of hand and club. </w:t>
       </w:r>
       <w:r>
         <w:rPr>
@@ -3203,16 +3216,7 @@
           <w:szCs w:val="24"/>
           <w:lang w:val="en-US"/>
         </w:rPr>
-        <w:t>Estimates the possible object position in current frame</w:t>
-      </w:r>
-      <w:r>
-        <w:rPr>
-          <w:rFonts w:ascii="Times New Roman" w:hAnsi="Times New Roman" w:cs="Times New Roman"/>
-          <w:sz w:val="24"/>
-          <w:szCs w:val="24"/>
-          <w:lang w:val="en-US"/>
-        </w:rPr>
-        <w:t xml:space="preserve">. Predict x and y coordinates </w:t>
+        <w:t xml:space="preserve">Estimates the possible object position in current frame. Predict x and y coordinates </w:t>
       </w:r>
       <w:r>
         <w:rPr>
@@ -3232,11 +3236,10 @@
           <w:szCs w:val="24"/>
           <w:lang w:val="en-US"/>
         </w:rPr>
-        <w:t xml:space="preserve"> ( formulae included in report)</w:t>
-      </w:r>
-    </w:p>
-    <w:p>
-      <w:pPr>
+        <w:t xml:space="preserve"> </w:t>
+      </w:r>
+      <w:proofErr w:type="gramStart"/>
+      <w:r>
         <w:rPr>
           <w:rFonts w:ascii="Times New Roman" w:hAnsi="Times New Roman" w:cs="Times New Roman"/>
           <w:i/>
@@ -3245,7 +3248,9 @@
           <w:szCs w:val="24"/>
           <w:lang w:val="en-US"/>
         </w:rPr>
-      </w:pPr>
+        <w:t>( formulae</w:t>
+      </w:r>
+      <w:proofErr w:type="gramEnd"/>
       <w:r>
         <w:rPr>
           <w:rFonts w:ascii="Times New Roman" w:hAnsi="Times New Roman" w:cs="Times New Roman"/>
@@ -3255,6 +3260,29 @@
           <w:szCs w:val="24"/>
           <w:lang w:val="en-US"/>
         </w:rPr>
+        <w:t xml:space="preserve"> included in report)</w:t>
+      </w:r>
+    </w:p>
+    <w:p>
+      <w:pPr>
+        <w:rPr>
+          <w:rFonts w:ascii="Times New Roman" w:hAnsi="Times New Roman" w:cs="Times New Roman"/>
+          <w:i/>
+          <w:iCs/>
+          <w:sz w:val="24"/>
+          <w:szCs w:val="24"/>
+          <w:lang w:val="en-US"/>
+        </w:rPr>
+      </w:pPr>
+      <w:r>
+        <w:rPr>
+          <w:rFonts w:ascii="Times New Roman" w:hAnsi="Times New Roman" w:cs="Times New Roman"/>
+          <w:i/>
+          <w:iCs/>
+          <w:sz w:val="24"/>
+          <w:szCs w:val="24"/>
+          <w:lang w:val="en-US"/>
+        </w:rPr>
         <w:t>Object recognition</w:t>
       </w:r>
     </w:p>
@@ -3274,16 +3302,7 @@
           <w:szCs w:val="24"/>
           <w:lang w:val="en-US"/>
         </w:rPr>
-        <w:t>Recognizes the object in a searching window</w:t>
-      </w:r>
-      <w:r>
-        <w:rPr>
-          <w:rFonts w:ascii="Times New Roman" w:hAnsi="Times New Roman" w:cs="Times New Roman"/>
-          <w:sz w:val="24"/>
-          <w:szCs w:val="24"/>
-          <w:lang w:val="en-US"/>
-        </w:rPr>
-        <w:t xml:space="preserve">. Uses a ‘feature based’ approach. Uses a simpler feature descriptor (HOG) so that the mobile phone can bear it. </w:t>
+        <w:t xml:space="preserve">Recognizes the object in a searching window. Uses a ‘feature based’ approach. Uses a simpler feature descriptor (HOG) so that the mobile phone can bear it. </w:t>
       </w:r>
     </w:p>
     <w:p>
@@ -3330,7 +3349,27 @@
           <w:szCs w:val="24"/>
           <w:lang w:val="en-US"/>
         </w:rPr>
-        <w:t xml:space="preserve">Sliding window centered on the predicted position with a larger width and height than the patch. If score of patch is not satisfactory, a sliding window is used will be checked until the score is satisfactory. </w:t>
+        <w:t xml:space="preserve">Sliding window centered on the predicted position with a larger width and height than the patch. If score of </w:t>
+      </w:r>
+      <w:proofErr w:type="gramStart"/>
+      <w:r>
+        <w:rPr>
+          <w:rFonts w:ascii="Times New Roman" w:hAnsi="Times New Roman" w:cs="Times New Roman"/>
+          <w:sz w:val="24"/>
+          <w:szCs w:val="24"/>
+          <w:lang w:val="en-US"/>
+        </w:rPr>
+        <w:t>patch</w:t>
+      </w:r>
+      <w:proofErr w:type="gramEnd"/>
+      <w:r>
+        <w:rPr>
+          <w:rFonts w:ascii="Times New Roman" w:hAnsi="Times New Roman" w:cs="Times New Roman"/>
+          <w:sz w:val="24"/>
+          <w:szCs w:val="24"/>
+          <w:lang w:val="en-US"/>
+        </w:rPr>
+        <w:t xml:space="preserve"> is not satisfactory, a sliding window is used will be checked until the score is satisfactory. </w:t>
       </w:r>
     </w:p>
     <w:p>
@@ -3553,16 +3592,25 @@
           <w:szCs w:val="24"/>
           <w:lang w:val="en-US"/>
         </w:rPr>
-        <w:t xml:space="preserve">Limited by small dataset, </w:t>
-      </w:r>
-      <w:r>
-        <w:rPr>
-          <w:rFonts w:ascii="Times New Roman" w:hAnsi="Times New Roman" w:cs="Times New Roman"/>
-          <w:sz w:val="24"/>
-          <w:szCs w:val="24"/>
-          <w:lang w:val="en-US"/>
-        </w:rPr>
-        <w:t>no videos</w:t>
+        <w:t xml:space="preserve">Limited by small dataset, no videos </w:t>
+      </w:r>
+      <w:r>
+        <w:rPr>
+          <w:rFonts w:ascii="Times New Roman" w:hAnsi="Times New Roman" w:cs="Times New Roman"/>
+          <w:sz w:val="24"/>
+          <w:szCs w:val="24"/>
+          <w:lang w:val="en-US"/>
+        </w:rPr>
+        <w:t>shot in the dark or other bad situations</w:t>
+      </w:r>
+      <w:r>
+        <w:rPr>
+          <w:rFonts w:ascii="Times New Roman" w:hAnsi="Times New Roman" w:cs="Times New Roman"/>
+          <w:sz w:val="24"/>
+          <w:szCs w:val="24"/>
+          <w:lang w:val="en-US"/>
+        </w:rPr>
+        <w:t>,</w:t>
       </w:r>
       <w:r>
         <w:rPr>
@@ -3580,16 +3628,7 @@
           <w:szCs w:val="24"/>
           <w:lang w:val="en-US"/>
         </w:rPr>
-        <w:t>shot in the dark or other bad situations</w:t>
-      </w:r>
-      <w:r>
-        <w:rPr>
-          <w:rFonts w:ascii="Times New Roman" w:hAnsi="Times New Roman" w:cs="Times New Roman"/>
-          <w:sz w:val="24"/>
-          <w:szCs w:val="24"/>
-          <w:lang w:val="en-US"/>
-        </w:rPr>
-        <w:t>,</w:t>
+        <w:t>did not apply deep learning.</w:t>
       </w:r>
       <w:r>
         <w:rPr>
@@ -3600,55 +3639,49 @@
         </w:rPr>
         <w:t xml:space="preserve"> </w:t>
       </w:r>
-      <w:r>
-        <w:rPr>
-          <w:rFonts w:ascii="Times New Roman" w:hAnsi="Times New Roman" w:cs="Times New Roman"/>
-          <w:sz w:val="24"/>
-          <w:szCs w:val="24"/>
-          <w:lang w:val="en-US"/>
-        </w:rPr>
-        <w:t>did not apply deep learning.</w:t>
-      </w:r>
-      <w:r>
-        <w:rPr>
-          <w:rFonts w:ascii="Times New Roman" w:hAnsi="Times New Roman" w:cs="Times New Roman"/>
-          <w:sz w:val="24"/>
-          <w:szCs w:val="24"/>
-          <w:lang w:val="en-US"/>
-        </w:rPr>
-        <w:t xml:space="preserve"> </w:t>
-      </w:r>
-    </w:p>
-    <w:p>
-      <w:pPr>
-        <w:rPr>
-          <w:rFonts w:ascii="Times New Roman" w:hAnsi="Times New Roman" w:cs="Times New Roman"/>
-          <w:b/>
-          <w:bCs/>
-          <w:sz w:val="24"/>
-          <w:szCs w:val="24"/>
-          <w:lang w:val="en-US"/>
-        </w:rPr>
-      </w:pPr>
-    </w:p>
-    <w:p>
-      <w:pPr>
-        <w:rPr>
-          <w:rFonts w:ascii="Times New Roman" w:hAnsi="Times New Roman" w:cs="Times New Roman"/>
-          <w:b/>
-          <w:bCs/>
-          <w:sz w:val="24"/>
-          <w:szCs w:val="24"/>
-          <w:lang w:val="en-US"/>
-        </w:rPr>
-      </w:pPr>
-      <w:r>
-        <w:rPr>
-          <w:rFonts w:ascii="Times New Roman" w:hAnsi="Times New Roman" w:cs="Times New Roman"/>
-          <w:b/>
-          <w:bCs/>
-          <w:sz w:val="24"/>
-          <w:szCs w:val="24"/>
+    </w:p>
+    <w:p>
+      <w:pPr>
+        <w:rPr>
+          <w:rFonts w:ascii="Times New Roman" w:hAnsi="Times New Roman" w:cs="Times New Roman"/>
+          <w:b/>
+          <w:bCs/>
+          <w:sz w:val="32"/>
+          <w:szCs w:val="32"/>
+          <w:lang w:val="en-US"/>
+        </w:rPr>
+      </w:pPr>
+    </w:p>
+    <w:p>
+      <w:pPr>
+        <w:rPr>
+          <w:rFonts w:ascii="Times New Roman" w:hAnsi="Times New Roman" w:cs="Times New Roman"/>
+          <w:b/>
+          <w:bCs/>
+          <w:sz w:val="32"/>
+          <w:szCs w:val="32"/>
+          <w:lang w:val="en-US"/>
+        </w:rPr>
+      </w:pPr>
+    </w:p>
+    <w:p>
+      <w:pPr>
+        <w:rPr>
+          <w:rFonts w:ascii="Times New Roman" w:hAnsi="Times New Roman" w:cs="Times New Roman"/>
+          <w:b/>
+          <w:bCs/>
+          <w:sz w:val="32"/>
+          <w:szCs w:val="32"/>
+          <w:lang w:val="en-US"/>
+        </w:rPr>
+      </w:pPr>
+      <w:r>
+        <w:rPr>
+          <w:rFonts w:ascii="Times New Roman" w:hAnsi="Times New Roman" w:cs="Times New Roman"/>
+          <w:b/>
+          <w:bCs/>
+          <w:sz w:val="32"/>
+          <w:szCs w:val="32"/>
           <w:lang w:val="en-US"/>
         </w:rPr>
         <w:t xml:space="preserve">7. </w:t>
@@ -3658,8 +3691,8 @@
           <w:rFonts w:ascii="Times New Roman" w:hAnsi="Times New Roman" w:cs="Times New Roman"/>
           <w:b/>
           <w:bCs/>
-          <w:sz w:val="24"/>
-          <w:szCs w:val="24"/>
+          <w:sz w:val="32"/>
+          <w:szCs w:val="32"/>
           <w:lang w:val="en-SE"/>
         </w:rPr>
         <w:t xml:space="preserve">Baseball Swing Pose Estimation Using </w:t>
@@ -3670,8 +3703,8 @@
           <w:rFonts w:ascii="Times New Roman" w:hAnsi="Times New Roman" w:cs="Times New Roman"/>
           <w:b/>
           <w:bCs/>
-          <w:sz w:val="24"/>
-          <w:szCs w:val="24"/>
+          <w:sz w:val="32"/>
+          <w:szCs w:val="32"/>
           <w:lang w:val="en-SE"/>
         </w:rPr>
         <w:t>OpenPose</w:t>
@@ -3682,8 +3715,8 @@
           <w:rFonts w:ascii="Times New Roman" w:hAnsi="Times New Roman" w:cs="Times New Roman"/>
           <w:b/>
           <w:bCs/>
-          <w:sz w:val="24"/>
-          <w:szCs w:val="24"/>
+          <w:sz w:val="32"/>
+          <w:szCs w:val="32"/>
           <w:lang w:val="en-US"/>
         </w:rPr>
         <w:t xml:space="preserve"> (</w:t>
@@ -3696,8 +3729,8 @@
           <w:i/>
           <w:iCs/>
           <w:color w:val="FF0000"/>
-          <w:sz w:val="24"/>
-          <w:szCs w:val="24"/>
+          <w:sz w:val="32"/>
+          <w:szCs w:val="32"/>
           <w:lang w:val="en-US"/>
         </w:rPr>
         <w:t>Processes Discussed in Detail</w:t>
@@ -3710,8 +3743,8 @@
           <w:i/>
           <w:iCs/>
           <w:color w:val="FF0000"/>
-          <w:sz w:val="24"/>
-          <w:szCs w:val="24"/>
+          <w:sz w:val="32"/>
+          <w:szCs w:val="32"/>
           <w:lang w:val="en-US"/>
         </w:rPr>
         <w:t xml:space="preserve"> in this paper</w:t>
@@ -3721,8 +3754,8 @@
           <w:rFonts w:ascii="Times New Roman" w:hAnsi="Times New Roman" w:cs="Times New Roman"/>
           <w:b/>
           <w:bCs/>
-          <w:sz w:val="24"/>
-          <w:szCs w:val="24"/>
+          <w:sz w:val="32"/>
+          <w:szCs w:val="32"/>
           <w:lang w:val="en-US"/>
         </w:rPr>
         <w:t>)</w:t>
@@ -3960,7 +3993,76 @@
           <w:szCs w:val="24"/>
           <w:lang w:val="en-US"/>
         </w:rPr>
-        <w:t xml:space="preserve"> to get keypoint info. The body_25 model of </w:t>
+        <w:t xml:space="preserve"> to get </w:t>
+      </w:r>
+      <w:proofErr w:type="spellStart"/>
+      <w:r>
+        <w:rPr>
+          <w:rFonts w:ascii="Times New Roman" w:hAnsi="Times New Roman" w:cs="Times New Roman"/>
+          <w:sz w:val="24"/>
+          <w:szCs w:val="24"/>
+          <w:lang w:val="en-US"/>
+        </w:rPr>
+        <w:t>keypoint</w:t>
+      </w:r>
+      <w:proofErr w:type="spellEnd"/>
+      <w:r>
+        <w:rPr>
+          <w:rFonts w:ascii="Times New Roman" w:hAnsi="Times New Roman" w:cs="Times New Roman"/>
+          <w:sz w:val="24"/>
+          <w:szCs w:val="24"/>
+          <w:lang w:val="en-US"/>
+        </w:rPr>
+        <w:t xml:space="preserve"> info. The body_25 model</w:t>
+      </w:r>
+      <w:r>
+        <w:rPr>
+          <w:rFonts w:ascii="Times New Roman" w:hAnsi="Times New Roman" w:cs="Times New Roman"/>
+          <w:sz w:val="24"/>
+          <w:szCs w:val="24"/>
+          <w:lang w:val="en-US"/>
+        </w:rPr>
+        <w:t>(</w:t>
+      </w:r>
+      <w:hyperlink r:id="rId7" w:history="1">
+        <w:r>
+          <w:rPr>
+            <w:rStyle w:val="Hyperlink"/>
+          </w:rPr>
+          <w:t>openpose_train/README.md at master · CMU-Perceptual-Computing-Lab/</w:t>
+        </w:r>
+        <w:proofErr w:type="spellStart"/>
+        <w:r>
+          <w:rPr>
+            <w:rStyle w:val="Hyperlink"/>
+          </w:rPr>
+          <w:t>openpose_train</w:t>
+        </w:r>
+        <w:proofErr w:type="spellEnd"/>
+        <w:r>
+          <w:rPr>
+            <w:rStyle w:val="Hyperlink"/>
+          </w:rPr>
+          <w:t xml:space="preserve"> (github.com)</w:t>
+        </w:r>
+      </w:hyperlink>
+      <w:r>
+        <w:rPr>
+          <w:rFonts w:ascii="Times New Roman" w:hAnsi="Times New Roman" w:cs="Times New Roman"/>
+          <w:sz w:val="24"/>
+          <w:szCs w:val="24"/>
+          <w:lang w:val="en-US"/>
+        </w:rPr>
+        <w:t>)</w:t>
+      </w:r>
+      <w:r>
+        <w:rPr>
+          <w:rFonts w:ascii="Times New Roman" w:hAnsi="Times New Roman" w:cs="Times New Roman"/>
+          <w:sz w:val="24"/>
+          <w:szCs w:val="24"/>
+          <w:lang w:val="en-US"/>
+        </w:rPr>
+        <w:t xml:space="preserve"> of </w:t>
       </w:r>
       <w:proofErr w:type="spellStart"/>
       <w:r>
@@ -4088,7 +4190,7 @@
                     <pic:cNvPicPr/>
                   </pic:nvPicPr>
                   <pic:blipFill>
-                    <a:blip r:embed="rId7">
+                    <a:blip r:embed="rId8">
                       <a:extLst>
                         <a:ext uri="{28A0092B-C50C-407E-A947-70E740481C1C}">
                           <a14:useLocalDpi xmlns:a14="http://schemas.microsoft.com/office/drawing/2010/main" val="0"/>
@@ -4224,17 +4326,7 @@
           <w:szCs w:val="24"/>
           <w:shd w:val="clear" w:color="auto" w:fill="FFFFFF"/>
         </w:rPr>
-        <w:t>θ</w:t>
-      </w:r>
-      <w:r>
-        <w:rPr>
-          <w:rFonts w:ascii="Times New Roman" w:hAnsi="Times New Roman" w:cs="Times New Roman"/>
-          <w:color w:val="202124"/>
-          <w:sz w:val="24"/>
-          <w:szCs w:val="24"/>
-          <w:shd w:val="clear" w:color="auto" w:fill="FFFFFF"/>
-        </w:rPr>
-        <w:t xml:space="preserve">’ is the angle between the two ends of the limb. </w:t>
+        <w:t xml:space="preserve">θ’ is the angle between the two ends of the limb. </w:t>
       </w:r>
       <w:r>
         <w:rPr>
@@ -4404,7 +4496,7 @@
                     <pic:cNvPicPr/>
                   </pic:nvPicPr>
                   <pic:blipFill>
-                    <a:blip r:embed="rId8">
+                    <a:blip r:embed="rId9">
                       <a:extLst>
                         <a:ext uri="{28A0092B-C50C-407E-A947-70E740481C1C}">
                           <a14:useLocalDpi xmlns:a14="http://schemas.microsoft.com/office/drawing/2010/main" val="0"/>
@@ -4567,6 +4659,575 @@
         <w:t>he position of the bat or the contact with the ball itself, so it might not be an accurate method to test for success.</w:t>
       </w:r>
     </w:p>
+    <w:p>
+      <w:pPr>
+        <w:ind w:left="720"/>
+        <w:rPr>
+          <w:rFonts w:ascii="Times New Roman" w:hAnsi="Times New Roman" w:cs="Times New Roman"/>
+          <w:sz w:val="24"/>
+          <w:szCs w:val="24"/>
+          <w:lang w:val="en-US"/>
+        </w:rPr>
+      </w:pPr>
+    </w:p>
+    <w:p>
+      <w:pPr>
+        <w:rPr>
+          <w:rFonts w:ascii="Times New Roman" w:hAnsi="Times New Roman" w:cs="Times New Roman"/>
+          <w:b/>
+          <w:bCs/>
+          <w:sz w:val="24"/>
+          <w:szCs w:val="24"/>
+          <w:lang w:val="en-SE"/>
+        </w:rPr>
+      </w:pPr>
+      <w:r>
+        <w:rPr>
+          <w:rFonts w:ascii="Times New Roman" w:hAnsi="Times New Roman" w:cs="Times New Roman"/>
+          <w:b/>
+          <w:bCs/>
+          <w:sz w:val="32"/>
+          <w:szCs w:val="32"/>
+          <w:lang w:val="en-US"/>
+        </w:rPr>
+        <w:t xml:space="preserve">8. </w:t>
+      </w:r>
+      <w:r>
+        <w:rPr>
+          <w:rFonts w:ascii="Times New Roman" w:hAnsi="Times New Roman" w:cs="Times New Roman"/>
+          <w:b/>
+          <w:bCs/>
+          <w:sz w:val="32"/>
+          <w:szCs w:val="32"/>
+          <w:lang w:val="en-SE"/>
+        </w:rPr>
+        <w:t>Synthetic image translation for football players pose</w:t>
+      </w:r>
+      <w:r>
+        <w:rPr>
+          <w:rFonts w:ascii="Times New Roman" w:hAnsi="Times New Roman" w:cs="Times New Roman"/>
+          <w:b/>
+          <w:bCs/>
+          <w:sz w:val="32"/>
+          <w:szCs w:val="32"/>
+          <w:lang w:val="en-US"/>
+        </w:rPr>
+        <w:t xml:space="preserve"> </w:t>
+      </w:r>
+      <w:r>
+        <w:rPr>
+          <w:rFonts w:ascii="Times New Roman" w:hAnsi="Times New Roman" w:cs="Times New Roman"/>
+          <w:b/>
+          <w:bCs/>
+          <w:sz w:val="32"/>
+          <w:szCs w:val="32"/>
+          <w:lang w:val="en-SE"/>
+        </w:rPr>
+        <w:t>estimation</w:t>
+      </w:r>
+    </w:p>
+    <w:p>
+      <w:pPr>
+        <w:rPr>
+          <w:rFonts w:ascii="Times New Roman" w:hAnsi="Times New Roman" w:cs="Times New Roman"/>
+          <w:sz w:val="24"/>
+          <w:szCs w:val="24"/>
+          <w:lang w:val="en-US"/>
+        </w:rPr>
+      </w:pPr>
+      <w:r>
+        <w:rPr>
+          <w:rFonts w:ascii="Times New Roman" w:hAnsi="Times New Roman" w:cs="Times New Roman"/>
+          <w:b/>
+          <w:bCs/>
+          <w:sz w:val="24"/>
+          <w:szCs w:val="24"/>
+          <w:lang w:val="en-US"/>
+        </w:rPr>
+        <w:t>-</w:t>
+      </w:r>
+      <w:r>
+        <w:rPr>
+          <w:rFonts w:ascii="Times New Roman" w:hAnsi="Times New Roman" w:cs="Times New Roman"/>
+          <w:sz w:val="24"/>
+          <w:szCs w:val="24"/>
+          <w:lang w:val="en-US"/>
+        </w:rPr>
+        <w:t xml:space="preserve">has </w:t>
+      </w:r>
+      <w:r>
+        <w:rPr>
+          <w:rFonts w:ascii="Times New Roman" w:hAnsi="Times New Roman" w:cs="Times New Roman"/>
+          <w:sz w:val="24"/>
+          <w:szCs w:val="24"/>
+          <w:lang w:val="en-US"/>
+        </w:rPr>
+        <w:t xml:space="preserve">solution for low quality video input but not directly related to our needs </w:t>
+      </w:r>
+    </w:p>
+    <w:p>
+      <w:pPr>
+        <w:rPr>
+          <w:rFonts w:ascii="Times New Roman" w:hAnsi="Times New Roman" w:cs="Times New Roman"/>
+          <w:b/>
+          <w:bCs/>
+          <w:sz w:val="24"/>
+          <w:szCs w:val="24"/>
+        </w:rPr>
+      </w:pPr>
+      <w:r>
+        <w:rPr>
+          <w:rFonts w:ascii="Times New Roman" w:hAnsi="Times New Roman" w:cs="Times New Roman"/>
+          <w:b/>
+          <w:bCs/>
+          <w:sz w:val="32"/>
+          <w:szCs w:val="32"/>
+          <w:lang w:val="en-US"/>
+        </w:rPr>
+        <w:t>9</w:t>
+      </w:r>
+      <w:r>
+        <w:rPr>
+          <w:rFonts w:ascii="Times New Roman" w:hAnsi="Times New Roman" w:cs="Times New Roman"/>
+          <w:sz w:val="32"/>
+          <w:szCs w:val="32"/>
+          <w:lang w:val="en-US"/>
+        </w:rPr>
+        <w:t>.</w:t>
+      </w:r>
+      <w:r>
+        <w:rPr>
+          <w:rFonts w:ascii="Times New Roman" w:hAnsi="Times New Roman" w:cs="Times New Roman"/>
+          <w:b/>
+          <w:bCs/>
+          <w:sz w:val="32"/>
+          <w:szCs w:val="32"/>
+          <w:lang w:val="en-US"/>
+        </w:rPr>
+        <w:t xml:space="preserve"> </w:t>
+      </w:r>
+      <w:hyperlink r:id="rId10" w:history="1">
+        <w:r>
+          <w:rPr>
+            <w:rStyle w:val="Hyperlink"/>
+            <w:rFonts w:ascii="Times New Roman" w:hAnsi="Times New Roman" w:cs="Times New Roman"/>
+            <w:b/>
+            <w:bCs/>
+            <w:color w:val="auto"/>
+            <w:sz w:val="32"/>
+            <w:szCs w:val="32"/>
+            <w:u w:val="none"/>
+          </w:rPr>
+          <w:t xml:space="preserve">Body Pose Estimation Integrated </w:t>
+        </w:r>
+        <w:proofErr w:type="gramStart"/>
+        <w:r>
+          <w:rPr>
+            <w:rStyle w:val="Hyperlink"/>
+            <w:rFonts w:ascii="Times New Roman" w:hAnsi="Times New Roman" w:cs="Times New Roman"/>
+            <w:b/>
+            <w:bCs/>
+            <w:color w:val="auto"/>
+            <w:sz w:val="32"/>
+            <w:szCs w:val="32"/>
+            <w:u w:val="none"/>
+          </w:rPr>
+          <w:t>With</w:t>
+        </w:r>
+        <w:proofErr w:type="gramEnd"/>
+        <w:r>
+          <w:rPr>
+            <w:rStyle w:val="Hyperlink"/>
+            <w:rFonts w:ascii="Times New Roman" w:hAnsi="Times New Roman" w:cs="Times New Roman"/>
+            <w:b/>
+            <w:bCs/>
+            <w:color w:val="auto"/>
+            <w:sz w:val="32"/>
+            <w:szCs w:val="32"/>
+            <w:u w:val="none"/>
+          </w:rPr>
+          <w:t xml:space="preserve"> Notational Analysis: A New Approach to </w:t>
+        </w:r>
+        <w:proofErr w:type="spellStart"/>
+        <w:r>
+          <w:rPr>
+            <w:rStyle w:val="Hyperlink"/>
+            <w:rFonts w:ascii="Times New Roman" w:hAnsi="Times New Roman" w:cs="Times New Roman"/>
+            <w:b/>
+            <w:bCs/>
+            <w:color w:val="auto"/>
+            <w:sz w:val="32"/>
+            <w:szCs w:val="32"/>
+            <w:u w:val="none"/>
+          </w:rPr>
+          <w:t>Analyze</w:t>
+        </w:r>
+        <w:proofErr w:type="spellEnd"/>
+        <w:r>
+          <w:rPr>
+            <w:rStyle w:val="Hyperlink"/>
+            <w:rFonts w:ascii="Times New Roman" w:hAnsi="Times New Roman" w:cs="Times New Roman"/>
+            <w:b/>
+            <w:bCs/>
+            <w:color w:val="auto"/>
+            <w:sz w:val="32"/>
+            <w:szCs w:val="32"/>
+            <w:u w:val="none"/>
+          </w:rPr>
+          <w:t xml:space="preserve"> Penalty Kicks Strategy in Elite Football</w:t>
+        </w:r>
+      </w:hyperlink>
+    </w:p>
+    <w:p>
+      <w:pPr>
+        <w:rPr>
+          <w:rFonts w:ascii="Times New Roman" w:hAnsi="Times New Roman" w:cs="Times New Roman"/>
+          <w:sz w:val="24"/>
+          <w:szCs w:val="24"/>
+        </w:rPr>
+      </w:pPr>
+      <w:r>
+        <w:rPr>
+          <w:rFonts w:ascii="Times New Roman" w:hAnsi="Times New Roman" w:cs="Times New Roman"/>
+          <w:sz w:val="24"/>
+          <w:szCs w:val="24"/>
+        </w:rPr>
+        <w:t xml:space="preserve">Used </w:t>
+      </w:r>
+      <w:proofErr w:type="spellStart"/>
+      <w:r>
+        <w:rPr>
+          <w:rFonts w:ascii="Times New Roman" w:hAnsi="Times New Roman" w:cs="Times New Roman"/>
+          <w:sz w:val="24"/>
+          <w:szCs w:val="24"/>
+        </w:rPr>
+        <w:t>OpenPose</w:t>
+      </w:r>
+      <w:proofErr w:type="spellEnd"/>
+      <w:r>
+        <w:rPr>
+          <w:rFonts w:ascii="Times New Roman" w:hAnsi="Times New Roman" w:cs="Times New Roman"/>
+          <w:sz w:val="24"/>
+          <w:szCs w:val="24"/>
+        </w:rPr>
+        <w:t>.</w:t>
+      </w:r>
+    </w:p>
+    <w:p>
+      <w:pPr>
+        <w:rPr>
+          <w:rFonts w:ascii="Times New Roman" w:hAnsi="Times New Roman" w:cs="Times New Roman"/>
+          <w:sz w:val="24"/>
+          <w:szCs w:val="24"/>
+        </w:rPr>
+      </w:pPr>
+      <w:r>
+        <w:rPr>
+          <w:rFonts w:ascii="Times New Roman" w:hAnsi="Times New Roman" w:cs="Times New Roman"/>
+          <w:sz w:val="24"/>
+          <w:szCs w:val="24"/>
+        </w:rPr>
+        <w:t>34 videos</w:t>
+      </w:r>
+    </w:p>
+    <w:p>
+      <w:pPr>
+        <w:pStyle w:val="ListParagraph"/>
+        <w:numPr>
+          <w:ilvl w:val="0"/>
+          <w:numId w:val="10"/>
+        </w:numPr>
+        <w:rPr>
+          <w:rFonts w:ascii="Times New Roman" w:hAnsi="Times New Roman" w:cs="Times New Roman"/>
+          <w:sz w:val="24"/>
+          <w:szCs w:val="24"/>
+          <w:lang w:val="en-US"/>
+        </w:rPr>
+      </w:pPr>
+      <w:r>
+        <w:rPr>
+          <w:rFonts w:ascii="Times New Roman" w:hAnsi="Times New Roman" w:cs="Times New Roman"/>
+          <w:sz w:val="24"/>
+          <w:szCs w:val="24"/>
+        </w:rPr>
+        <w:t xml:space="preserve">Mean confidence </w:t>
+      </w:r>
+      <w:proofErr w:type="gramStart"/>
+      <w:r>
+        <w:rPr>
+          <w:rFonts w:ascii="Times New Roman" w:hAnsi="Times New Roman" w:cs="Times New Roman"/>
+          <w:sz w:val="24"/>
+          <w:szCs w:val="24"/>
+        </w:rPr>
+        <w:t>score</w:t>
+      </w:r>
+      <w:proofErr w:type="gramEnd"/>
+      <w:r>
+        <w:rPr>
+          <w:rFonts w:ascii="Times New Roman" w:hAnsi="Times New Roman" w:cs="Times New Roman"/>
+          <w:sz w:val="24"/>
+          <w:szCs w:val="24"/>
+        </w:rPr>
+        <w:t xml:space="preserve"> </w:t>
+      </w:r>
+      <w:r>
+        <w:rPr>
+          <w:rFonts w:ascii="Times New Roman" w:hAnsi="Times New Roman" w:cs="Times New Roman"/>
+          <w:sz w:val="24"/>
+          <w:szCs w:val="24"/>
+          <w:lang w:val="en-SE"/>
+        </w:rPr>
+        <w:t xml:space="preserve">0.80 </w:t>
+      </w:r>
+      <w:r>
+        <w:rPr>
+          <w:rFonts w:ascii="Times New Roman" w:eastAsia="MTSY" w:hAnsi="Times New Roman" w:cs="Times New Roman"/>
+          <w:sz w:val="24"/>
+          <w:szCs w:val="24"/>
+          <w:lang w:val="en-US"/>
+        </w:rPr>
+        <w:t>+-</w:t>
+      </w:r>
+      <w:r>
+        <w:rPr>
+          <w:rFonts w:ascii="Times New Roman" w:eastAsia="MTSY" w:hAnsi="Times New Roman" w:cs="Times New Roman"/>
+          <w:sz w:val="24"/>
+          <w:szCs w:val="24"/>
+          <w:lang w:val="en-SE"/>
+        </w:rPr>
+        <w:t xml:space="preserve"> </w:t>
+      </w:r>
+      <w:r>
+        <w:rPr>
+          <w:rFonts w:ascii="Times New Roman" w:hAnsi="Times New Roman" w:cs="Times New Roman"/>
+          <w:sz w:val="24"/>
+          <w:szCs w:val="24"/>
+          <w:lang w:val="en-SE"/>
+        </w:rPr>
+        <w:t>0.14</w:t>
+      </w:r>
+    </w:p>
+    <w:p>
+      <w:pPr>
+        <w:pStyle w:val="ListParagraph"/>
+        <w:numPr>
+          <w:ilvl w:val="0"/>
+          <w:numId w:val="10"/>
+        </w:numPr>
+        <w:rPr>
+          <w:rFonts w:ascii="Times New Roman" w:hAnsi="Times New Roman" w:cs="Times New Roman"/>
+          <w:sz w:val="24"/>
+          <w:szCs w:val="24"/>
+          <w:lang w:val="en-US"/>
+        </w:rPr>
+      </w:pPr>
+      <w:r>
+        <w:rPr>
+          <w:rFonts w:ascii="Times New Roman" w:hAnsi="Times New Roman" w:cs="Times New Roman"/>
+          <w:sz w:val="24"/>
+          <w:szCs w:val="24"/>
+          <w:lang w:val="en-US"/>
+        </w:rPr>
+        <w:t>Retest reliability 0.976 +- 0.03</w:t>
+      </w:r>
+    </w:p>
+    <w:p>
+      <w:pPr>
+        <w:pStyle w:val="ListParagraph"/>
+        <w:numPr>
+          <w:ilvl w:val="0"/>
+          <w:numId w:val="10"/>
+        </w:numPr>
+        <w:rPr>
+          <w:rFonts w:ascii="Times New Roman" w:hAnsi="Times New Roman" w:cs="Times New Roman"/>
+          <w:sz w:val="24"/>
+          <w:szCs w:val="24"/>
+          <w:lang w:val="en-US"/>
+        </w:rPr>
+      </w:pPr>
+      <w:r>
+        <w:rPr>
+          <w:rFonts w:ascii="Times New Roman" w:hAnsi="Times New Roman" w:cs="Times New Roman"/>
+          <w:sz w:val="24"/>
+          <w:szCs w:val="24"/>
+          <w:lang w:val="en-US"/>
+        </w:rPr>
+        <w:t xml:space="preserve">25 biometric body part estimations </w:t>
+      </w:r>
+    </w:p>
+    <w:p>
+      <w:pPr>
+        <w:pStyle w:val="ListParagraph"/>
+        <w:numPr>
+          <w:ilvl w:val="0"/>
+          <w:numId w:val="10"/>
+        </w:numPr>
+        <w:rPr>
+          <w:rFonts w:ascii="Times New Roman" w:hAnsi="Times New Roman" w:cs="Times New Roman"/>
+          <w:sz w:val="24"/>
+          <w:szCs w:val="24"/>
+          <w:lang w:val="en-US"/>
+        </w:rPr>
+      </w:pPr>
+      <w:r>
+        <w:rPr>
+          <w:rFonts w:ascii="Times New Roman" w:hAnsi="Times New Roman" w:cs="Times New Roman"/>
+          <w:sz w:val="24"/>
+          <w:szCs w:val="24"/>
+          <w:lang w:val="en-US"/>
+        </w:rPr>
+        <w:t>Output is a 25 x 3 vector, first 2 columns are x-y coordinates, final is confidence score</w:t>
+      </w:r>
+    </w:p>
+    <w:p>
+      <w:pPr>
+        <w:pStyle w:val="ListParagraph"/>
+        <w:numPr>
+          <w:ilvl w:val="0"/>
+          <w:numId w:val="10"/>
+        </w:numPr>
+        <w:rPr>
+          <w:rFonts w:ascii="Times New Roman" w:hAnsi="Times New Roman" w:cs="Times New Roman"/>
+          <w:sz w:val="24"/>
+          <w:szCs w:val="24"/>
+          <w:lang w:val="en-US"/>
+        </w:rPr>
+      </w:pPr>
+      <w:r>
+        <w:rPr>
+          <w:rFonts w:ascii="Times New Roman" w:hAnsi="Times New Roman" w:cs="Times New Roman"/>
+          <w:sz w:val="24"/>
+          <w:szCs w:val="24"/>
+          <w:lang w:val="en-US"/>
+        </w:rPr>
+        <w:t>Two frames analyzed, run up and the kick</w:t>
+      </w:r>
+    </w:p>
+    <w:p>
+      <w:pPr>
+        <w:pStyle w:val="ListParagraph"/>
+        <w:rPr>
+          <w:rFonts w:ascii="Times New Roman" w:hAnsi="Times New Roman" w:cs="Times New Roman"/>
+          <w:sz w:val="24"/>
+          <w:szCs w:val="24"/>
+          <w:lang w:val="en-US"/>
+        </w:rPr>
+      </w:pPr>
+    </w:p>
+    <w:p>
+      <w:pPr>
+        <w:pStyle w:val="ListParagraph"/>
+        <w:ind w:left="360"/>
+        <w:rPr>
+          <w:rFonts w:ascii="Times New Roman" w:hAnsi="Times New Roman" w:cs="Times New Roman"/>
+          <w:sz w:val="24"/>
+          <w:szCs w:val="24"/>
+          <w:lang w:val="en-US"/>
+        </w:rPr>
+      </w:pPr>
+      <w:r>
+        <w:rPr>
+          <w:rFonts w:ascii="Times New Roman" w:hAnsi="Times New Roman" w:cs="Times New Roman"/>
+          <w:sz w:val="24"/>
+          <w:szCs w:val="24"/>
+          <w:lang w:val="en-US"/>
+        </w:rPr>
+        <w:t xml:space="preserve">Target variables: </w:t>
+      </w:r>
+    </w:p>
+    <w:p>
+      <w:pPr>
+        <w:pStyle w:val="ListParagraph"/>
+        <w:ind w:left="360"/>
+        <w:rPr>
+          <w:rFonts w:ascii="Times New Roman" w:hAnsi="Times New Roman" w:cs="Times New Roman"/>
+          <w:sz w:val="24"/>
+          <w:szCs w:val="24"/>
+          <w:lang w:val="en-US"/>
+        </w:rPr>
+      </w:pPr>
+    </w:p>
+    <w:p>
+      <w:pPr>
+        <w:pStyle w:val="ListParagraph"/>
+        <w:ind w:left="360"/>
+        <w:rPr>
+          <w:rFonts w:ascii="Times New Roman" w:hAnsi="Times New Roman" w:cs="Times New Roman"/>
+          <w:sz w:val="24"/>
+          <w:szCs w:val="24"/>
+          <w:lang w:val="en-SE"/>
+        </w:rPr>
+      </w:pPr>
+      <w:r>
+        <w:rPr>
+          <w:rFonts w:ascii="Times New Roman" w:hAnsi="Times New Roman" w:cs="Times New Roman"/>
+          <w:sz w:val="24"/>
+          <w:szCs w:val="24"/>
+          <w:lang w:val="en-US"/>
+        </w:rPr>
+        <w:t xml:space="preserve">The penalty taker: </w:t>
+      </w:r>
+      <w:r>
+        <w:rPr>
+          <w:rFonts w:ascii="Times New Roman" w:hAnsi="Times New Roman" w:cs="Times New Roman"/>
+          <w:sz w:val="24"/>
+          <w:szCs w:val="24"/>
+          <w:lang w:val="en-SE"/>
+        </w:rPr>
+        <w:t>nonkick foot orientation, hips, and shoulders</w:t>
+      </w:r>
+    </w:p>
+    <w:p>
+      <w:pPr>
+        <w:pStyle w:val="ListParagraph"/>
+        <w:ind w:left="360"/>
+        <w:rPr>
+          <w:rFonts w:ascii="Times New Roman" w:hAnsi="Times New Roman" w:cs="Times New Roman"/>
+          <w:sz w:val="24"/>
+          <w:szCs w:val="24"/>
+          <w:lang w:val="en-US"/>
+        </w:rPr>
+      </w:pPr>
+      <w:r>
+        <w:rPr>
+          <w:rFonts w:ascii="Times New Roman" w:hAnsi="Times New Roman" w:cs="Times New Roman"/>
+          <w:sz w:val="24"/>
+          <w:szCs w:val="24"/>
+          <w:lang w:val="en-US"/>
+        </w:rPr>
+        <w:t xml:space="preserve">The goalkeeper: anticipation </w:t>
+      </w:r>
+      <w:r>
+        <w:rPr>
+          <w:rFonts w:ascii="Times New Roman" w:hAnsi="Times New Roman" w:cs="Times New Roman"/>
+          <w:sz w:val="24"/>
+          <w:szCs w:val="24"/>
+          <w:lang w:val="en-US"/>
+        </w:rPr>
+        <w:t>movement (keeper movement pre kick and during kick)</w:t>
+      </w:r>
+      <w:r>
+        <w:rPr>
+          <w:rFonts w:ascii="Times New Roman" w:hAnsi="Times New Roman" w:cs="Times New Roman"/>
+          <w:sz w:val="24"/>
+          <w:szCs w:val="24"/>
+          <w:lang w:val="en-US"/>
+        </w:rPr>
+        <w:t>, right foot, left foot</w:t>
+      </w:r>
+    </w:p>
+    <w:p>
+      <w:pPr>
+        <w:rPr>
+          <w:rFonts w:ascii="Times New Roman" w:hAnsi="Times New Roman" w:cs="Times New Roman"/>
+          <w:b/>
+          <w:bCs/>
+          <w:sz w:val="32"/>
+          <w:szCs w:val="32"/>
+          <w:lang w:val="en-US"/>
+        </w:rPr>
+      </w:pPr>
+    </w:p>
     <w:sectPr>
       <w:pgSz w:w="11906" w:h="16838"/>
       <w:pgMar w:top="1440" w:right="1440" w:bottom="1440" w:left="1440" w:header="708" w:footer="708" w:gutter="0"/>
@@ -4919,6 +5580,119 @@
     </w:lvl>
   </w:abstractNum>
   <w:abstractNum w:abstractNumId="3" w15:restartNumberingAfterBreak="0">
+    <w:nsid w:val="2AC615F2"/>
+    <w:multiLevelType w:val="hybridMultilevel"/>
+    <w:tmpl w:val="1CB23610"/>
+    <w:lvl w:ilvl="0" w:tplc="20000001">
+      <w:start w:val="1"/>
+      <w:numFmt w:val="bullet"/>
+      <w:lvlText w:val=""/>
+      <w:lvlJc w:val="left"/>
+      <w:pPr>
+        <w:ind w:left="720" w:hanging="360"/>
+      </w:pPr>
+      <w:rPr>
+        <w:rFonts w:ascii="Symbol" w:hAnsi="Symbol" w:hint="default"/>
+      </w:rPr>
+    </w:lvl>
+    <w:lvl w:ilvl="1" w:tplc="20000003" w:tentative="1">
+      <w:start w:val="1"/>
+      <w:numFmt w:val="bullet"/>
+      <w:lvlText w:val="o"/>
+      <w:lvlJc w:val="left"/>
+      <w:pPr>
+        <w:ind w:left="1440" w:hanging="360"/>
+      </w:pPr>
+      <w:rPr>
+        <w:rFonts w:ascii="Courier New" w:hAnsi="Courier New" w:cs="Courier New" w:hint="default"/>
+      </w:rPr>
+    </w:lvl>
+    <w:lvl w:ilvl="2" w:tplc="20000005" w:tentative="1">
+      <w:start w:val="1"/>
+      <w:numFmt w:val="bullet"/>
+      <w:lvlText w:val=""/>
+      <w:lvlJc w:val="left"/>
+      <w:pPr>
+        <w:ind w:left="2160" w:hanging="360"/>
+      </w:pPr>
+      <w:rPr>
+        <w:rFonts w:ascii="Wingdings" w:hAnsi="Wingdings" w:hint="default"/>
+      </w:rPr>
+    </w:lvl>
+    <w:lvl w:ilvl="3" w:tplc="20000001" w:tentative="1">
+      <w:start w:val="1"/>
+      <w:numFmt w:val="bullet"/>
+      <w:lvlText w:val=""/>
+      <w:lvlJc w:val="left"/>
+      <w:pPr>
+        <w:ind w:left="2880" w:hanging="360"/>
+      </w:pPr>
+      <w:rPr>
+        <w:rFonts w:ascii="Symbol" w:hAnsi="Symbol" w:hint="default"/>
+      </w:rPr>
+    </w:lvl>
+    <w:lvl w:ilvl="4" w:tplc="20000003" w:tentative="1">
+      <w:start w:val="1"/>
+      <w:numFmt w:val="bullet"/>
+      <w:lvlText w:val="o"/>
+      <w:lvlJc w:val="left"/>
+      <w:pPr>
+        <w:ind w:left="3600" w:hanging="360"/>
+      </w:pPr>
+      <w:rPr>
+        <w:rFonts w:ascii="Courier New" w:hAnsi="Courier New" w:cs="Courier New" w:hint="default"/>
+      </w:rPr>
+    </w:lvl>
+    <w:lvl w:ilvl="5" w:tplc="20000005" w:tentative="1">
+      <w:start w:val="1"/>
+      <w:numFmt w:val="bullet"/>
+      <w:lvlText w:val=""/>
+      <w:lvlJc w:val="left"/>
+      <w:pPr>
+        <w:ind w:left="4320" w:hanging="360"/>
+      </w:pPr>
+      <w:rPr>
+        <w:rFonts w:ascii="Wingdings" w:hAnsi="Wingdings" w:hint="default"/>
+      </w:rPr>
+    </w:lvl>
+    <w:lvl w:ilvl="6" w:tplc="20000001" w:tentative="1">
+      <w:start w:val="1"/>
+      <w:numFmt w:val="bullet"/>
+      <w:lvlText w:val=""/>
+      <w:lvlJc w:val="left"/>
+      <w:pPr>
+        <w:ind w:left="5040" w:hanging="360"/>
+      </w:pPr>
+      <w:rPr>
+        <w:rFonts w:ascii="Symbol" w:hAnsi="Symbol" w:hint="default"/>
+      </w:rPr>
+    </w:lvl>
+    <w:lvl w:ilvl="7" w:tplc="20000003" w:tentative="1">
+      <w:start w:val="1"/>
+      <w:numFmt w:val="bullet"/>
+      <w:lvlText w:val="o"/>
+      <w:lvlJc w:val="left"/>
+      <w:pPr>
+        <w:ind w:left="5760" w:hanging="360"/>
+      </w:pPr>
+      <w:rPr>
+        <w:rFonts w:ascii="Courier New" w:hAnsi="Courier New" w:cs="Courier New" w:hint="default"/>
+      </w:rPr>
+    </w:lvl>
+    <w:lvl w:ilvl="8" w:tplc="20000005" w:tentative="1">
+      <w:start w:val="1"/>
+      <w:numFmt w:val="bullet"/>
+      <w:lvlText w:val=""/>
+      <w:lvlJc w:val="left"/>
+      <w:pPr>
+        <w:ind w:left="6480" w:hanging="360"/>
+      </w:pPr>
+      <w:rPr>
+        <w:rFonts w:ascii="Wingdings" w:hAnsi="Wingdings" w:hint="default"/>
+      </w:rPr>
+    </w:lvl>
+  </w:abstractNum>
+  <w:abstractNum w:abstractNumId="4" w15:restartNumberingAfterBreak="0">
     <w:nsid w:val="2B522332"/>
     <w:multiLevelType w:val="hybridMultilevel"/>
     <w:tmpl w:val="C7383FA6"/>
@@ -5031,7 +5805,7 @@
       </w:rPr>
     </w:lvl>
   </w:abstractNum>
-  <w:abstractNum w:abstractNumId="4" w15:restartNumberingAfterBreak="0">
+  <w:abstractNum w:abstractNumId="5" w15:restartNumberingAfterBreak="0">
     <w:nsid w:val="312066B4"/>
     <w:multiLevelType w:val="hybridMultilevel"/>
     <w:tmpl w:val="97CACEFE"/>
@@ -5117,7 +5891,7 @@
       </w:pPr>
     </w:lvl>
   </w:abstractNum>
-  <w:abstractNum w:abstractNumId="5" w15:restartNumberingAfterBreak="0">
+  <w:abstractNum w:abstractNumId="6" w15:restartNumberingAfterBreak="0">
     <w:nsid w:val="484409FB"/>
     <w:multiLevelType w:val="hybridMultilevel"/>
     <w:tmpl w:val="0B6A3006"/>
@@ -5230,7 +6004,7 @@
       </w:rPr>
     </w:lvl>
   </w:abstractNum>
-  <w:abstractNum w:abstractNumId="6" w15:restartNumberingAfterBreak="0">
+  <w:abstractNum w:abstractNumId="7" w15:restartNumberingAfterBreak="0">
     <w:nsid w:val="4BDB4874"/>
     <w:multiLevelType w:val="hybridMultilevel"/>
     <w:tmpl w:val="826027A8"/>
@@ -5343,7 +6117,7 @@
       </w:rPr>
     </w:lvl>
   </w:abstractNum>
-  <w:abstractNum w:abstractNumId="7" w15:restartNumberingAfterBreak="0">
+  <w:abstractNum w:abstractNumId="8" w15:restartNumberingAfterBreak="0">
     <w:nsid w:val="69633F8E"/>
     <w:multiLevelType w:val="hybridMultilevel"/>
     <w:tmpl w:val="D248D2E6"/>
@@ -5456,7 +6230,7 @@
       </w:rPr>
     </w:lvl>
   </w:abstractNum>
-  <w:abstractNum w:abstractNumId="8" w15:restartNumberingAfterBreak="0">
+  <w:abstractNum w:abstractNumId="9" w15:restartNumberingAfterBreak="0">
     <w:nsid w:val="6AB608E4"/>
     <w:multiLevelType w:val="hybridMultilevel"/>
     <w:tmpl w:val="625CB866"/>
@@ -5570,7 +6344,7 @@
     </w:lvl>
   </w:abstractNum>
   <w:num w:numId="1" w16cid:durableId="1705474871">
-    <w:abstractNumId w:val="5"/>
+    <w:abstractNumId w:val="6"/>
   </w:num>
   <w:num w:numId="2" w16cid:durableId="2044554564">
     <w:abstractNumId w:val="2"/>
@@ -5582,19 +6356,22 @@
     <w:abstractNumId w:val="1"/>
   </w:num>
   <w:num w:numId="5" w16cid:durableId="491406851">
-    <w:abstractNumId w:val="3"/>
+    <w:abstractNumId w:val="4"/>
   </w:num>
   <w:num w:numId="6" w16cid:durableId="1844933854">
-    <w:abstractNumId w:val="6"/>
+    <w:abstractNumId w:val="7"/>
   </w:num>
   <w:num w:numId="7" w16cid:durableId="2068454967">
+    <w:abstractNumId w:val="9"/>
+  </w:num>
+  <w:num w:numId="8" w16cid:durableId="491530751">
     <w:abstractNumId w:val="8"/>
   </w:num>
-  <w:num w:numId="8" w16cid:durableId="491530751">
-    <w:abstractNumId w:val="7"/>
+  <w:num w:numId="9" w16cid:durableId="362706058">
+    <w:abstractNumId w:val="5"/>
   </w:num>
-  <w:num w:numId="9" w16cid:durableId="362706058">
-    <w:abstractNumId w:val="4"/>
+  <w:num w:numId="10" w16cid:durableId="1215845982">
+    <w:abstractNumId w:val="3"/>
   </w:num>
 </w:numbering>
 </file>
@@ -6001,6 +6778,26 @@
       <w:lang w:val="en-GB"/>
     </w:rPr>
   </w:style>
+  <w:style w:type="paragraph" w:styleId="Heading3">
+    <w:name w:val="heading 3"/>
+    <w:basedOn w:val="Normal"/>
+    <w:link w:val="Heading3Char"/>
+    <w:uiPriority w:val="9"/>
+    <w:qFormat/>
+    <w:rsid w:val="009248D5"/>
+    <w:pPr>
+      <w:spacing w:before="100" w:beforeAutospacing="1" w:after="100" w:afterAutospacing="1" w:line="240" w:lineRule="auto"/>
+      <w:outlineLvl w:val="2"/>
+    </w:pPr>
+    <w:rPr>
+      <w:rFonts w:ascii="Times New Roman" w:eastAsia="Times New Roman" w:hAnsi="Times New Roman" w:cs="Times New Roman"/>
+      <w:b/>
+      <w:bCs/>
+      <w:sz w:val="27"/>
+      <w:szCs w:val="27"/>
+      <w:lang w:val="en-SE" w:eastAsia="en-SE"/>
+    </w:rPr>
+  </w:style>
   <w:style w:type="character" w:default="1" w:styleId="DefaultParagraphFont">
     <w:name w:val="Default Paragraph Font"/>
     <w:uiPriority w:val="1"/>
@@ -6065,6 +6862,21 @@
     <w:rPr>
       <w:color w:val="0000FF"/>
       <w:u w:val="single"/>
+    </w:rPr>
+  </w:style>
+  <w:style w:type="character" w:customStyle="1" w:styleId="Heading3Char">
+    <w:name w:val="Heading 3 Char"/>
+    <w:basedOn w:val="DefaultParagraphFont"/>
+    <w:link w:val="Heading3"/>
+    <w:uiPriority w:val="9"/>
+    <w:rsid w:val="009248D5"/>
+    <w:rPr>
+      <w:rFonts w:ascii="Times New Roman" w:eastAsia="Times New Roman" w:hAnsi="Times New Roman" w:cs="Times New Roman"/>
+      <w:b/>
+      <w:bCs/>
+      <w:sz w:val="27"/>
+      <w:szCs w:val="27"/>
+      <w:lang w:val="en-SE" w:eastAsia="en-SE"/>
     </w:rPr>
   </w:style>
 </w:styles>

</xml_diff>